<commit_message>
Wypisanie funkcji do dokumentacji
</commit_message>
<xml_diff>
--- a/Dokumentacja.docx
+++ b/Dokumentacja.docx
@@ -419,19 +419,7 @@
         <w:rPr>
           <w:sz w:val="28"/>
         </w:rPr>
-        <w:t xml:space="preserve"> Data data) </w:t>
-      </w:r>
-      <w:r>
-        <w:rPr>
-          <w:sz w:val="28"/>
-        </w:rPr>
-        <w:t>–</w:t>
-      </w:r>
-      <w:r>
-        <w:rPr>
-          <w:sz w:val="28"/>
-        </w:rPr>
-        <w:t xml:space="preserve"> </w:t>
+        <w:t xml:space="preserve"> Data data) – </w:t>
       </w:r>
       <w:r>
         <w:rPr>
@@ -761,7 +749,7 @@
         <w:rPr>
           <w:sz w:val="28"/>
         </w:rPr>
-        <w:t xml:space="preserve">[15]) </w:t>
+        <w:t xml:space="preserve">[]) </w:t>
       </w:r>
       <w:r>
         <w:rPr>
@@ -834,6 +822,3452 @@
           <w:sz w:val="28"/>
         </w:rPr>
         <w:t>materiał</w:t>
+      </w:r>
+      <w:r>
+        <w:rPr>
+          <w:sz w:val="28"/>
+        </w:rPr>
+        <w:t xml:space="preserve">. W przypadku </w:t>
+      </w:r>
+      <w:r>
+        <w:rPr>
+          <w:sz w:val="28"/>
+        </w:rPr>
+        <w:t>błędnych</w:t>
+      </w:r>
+      <w:r>
+        <w:rPr>
+          <w:sz w:val="28"/>
+        </w:rPr>
+        <w:t xml:space="preserve"> danych zwraca -1</w:t>
+      </w:r>
+    </w:p>
+    <w:p>
+      <w:pPr>
+        <w:spacing w:after="0" w:line="276" w:lineRule="auto"/>
+        <w:rPr>
+          <w:sz w:val="28"/>
+        </w:rPr>
+      </w:pPr>
+      <w:r>
+        <w:rPr>
+          <w:sz w:val="28"/>
+        </w:rPr>
+        <w:t xml:space="preserve">char *wczytaj(char  *z, </w:t>
+      </w:r>
+      <w:proofErr w:type="spellStart"/>
+      <w:r>
+        <w:rPr>
+          <w:sz w:val="28"/>
+        </w:rPr>
+        <w:t>int</w:t>
+      </w:r>
+      <w:proofErr w:type="spellEnd"/>
+      <w:r>
+        <w:rPr>
+          <w:sz w:val="28"/>
+        </w:rPr>
+        <w:t xml:space="preserve">  ile)</w:t>
+      </w:r>
+      <w:r>
+        <w:rPr>
+          <w:sz w:val="28"/>
+        </w:rPr>
+        <w:t xml:space="preserve"> – </w:t>
+      </w:r>
+      <w:r>
+        <w:rPr>
+          <w:sz w:val="28"/>
+        </w:rPr>
+        <w:t>Wczytuje dan</w:t>
+      </w:r>
+      <w:r>
+        <w:rPr>
+          <w:sz w:val="28"/>
+        </w:rPr>
+        <w:t>ą</w:t>
+      </w:r>
+      <w:r>
+        <w:rPr>
+          <w:sz w:val="28"/>
+        </w:rPr>
+        <w:t xml:space="preserve"> </w:t>
+      </w:r>
+      <w:r>
+        <w:rPr>
+          <w:sz w:val="28"/>
+        </w:rPr>
+        <w:t>liczbę</w:t>
+      </w:r>
+      <w:r>
+        <w:rPr>
+          <w:sz w:val="28"/>
+        </w:rPr>
+        <w:t xml:space="preserve"> </w:t>
+      </w:r>
+      <w:r>
+        <w:rPr>
+          <w:sz w:val="28"/>
+        </w:rPr>
+        <w:t>znaków</w:t>
+      </w:r>
+      <w:r>
+        <w:rPr>
+          <w:sz w:val="28"/>
+        </w:rPr>
+        <w:t xml:space="preserve"> lub do </w:t>
+      </w:r>
+      <w:r>
+        <w:rPr>
+          <w:sz w:val="28"/>
+        </w:rPr>
+        <w:t>końca</w:t>
+      </w:r>
+      <w:r>
+        <w:rPr>
+          <w:sz w:val="28"/>
+        </w:rPr>
+        <w:t xml:space="preserve"> </w:t>
+      </w:r>
+      <w:r>
+        <w:rPr>
+          <w:sz w:val="28"/>
+        </w:rPr>
+        <w:t>linii</w:t>
+      </w:r>
+      <w:r>
+        <w:rPr>
+          <w:sz w:val="28"/>
+        </w:rPr>
+        <w:t xml:space="preserve"> a potem </w:t>
+      </w:r>
+      <w:r>
+        <w:rPr>
+          <w:sz w:val="28"/>
+        </w:rPr>
+        <w:t>czyści</w:t>
+      </w:r>
+      <w:r>
+        <w:rPr>
+          <w:sz w:val="28"/>
+        </w:rPr>
+        <w:t xml:space="preserve"> bufor</w:t>
+      </w:r>
+    </w:p>
+    <w:p>
+      <w:pPr>
+        <w:spacing w:after="0" w:line="276" w:lineRule="auto"/>
+        <w:rPr>
+          <w:sz w:val="28"/>
+        </w:rPr>
+      </w:pPr>
+      <w:proofErr w:type="spellStart"/>
+      <w:r>
+        <w:rPr>
+          <w:sz w:val="28"/>
+        </w:rPr>
+        <w:t>void</w:t>
+      </w:r>
+      <w:proofErr w:type="spellEnd"/>
+      <w:r>
+        <w:rPr>
+          <w:sz w:val="28"/>
+        </w:rPr>
+        <w:t xml:space="preserve"> </w:t>
+      </w:r>
+      <w:proofErr w:type="spellStart"/>
+      <w:r>
+        <w:rPr>
+          <w:sz w:val="28"/>
+        </w:rPr>
+        <w:t>czyscBufor</w:t>
+      </w:r>
+      <w:proofErr w:type="spellEnd"/>
+      <w:r>
+        <w:rPr>
+          <w:sz w:val="28"/>
+        </w:rPr>
+        <w:t>(</w:t>
+      </w:r>
+      <w:proofErr w:type="spellStart"/>
+      <w:r>
+        <w:rPr>
+          <w:sz w:val="28"/>
+        </w:rPr>
+        <w:t>void</w:t>
+      </w:r>
+      <w:proofErr w:type="spellEnd"/>
+      <w:r>
+        <w:rPr>
+          <w:sz w:val="28"/>
+        </w:rPr>
+        <w:t>)</w:t>
+      </w:r>
+      <w:r>
+        <w:rPr>
+          <w:sz w:val="28"/>
+        </w:rPr>
+        <w:t xml:space="preserve"> – </w:t>
+      </w:r>
+      <w:r>
+        <w:rPr>
+          <w:sz w:val="28"/>
+        </w:rPr>
+        <w:t>Czyści</w:t>
+      </w:r>
+      <w:r>
+        <w:rPr>
+          <w:sz w:val="28"/>
+        </w:rPr>
+        <w:t xml:space="preserve"> bufor </w:t>
+      </w:r>
+      <w:r>
+        <w:rPr>
+          <w:sz w:val="28"/>
+        </w:rPr>
+        <w:t>wejściowy</w:t>
+      </w:r>
+    </w:p>
+    <w:p>
+      <w:pPr>
+        <w:spacing w:after="0" w:line="276" w:lineRule="auto"/>
+        <w:rPr>
+          <w:sz w:val="28"/>
+        </w:rPr>
+      </w:pPr>
+      <w:proofErr w:type="spellStart"/>
+      <w:r>
+        <w:rPr>
+          <w:sz w:val="28"/>
+        </w:rPr>
+        <w:lastRenderedPageBreak/>
+        <w:t>struct</w:t>
+      </w:r>
+      <w:proofErr w:type="spellEnd"/>
+      <w:r>
+        <w:rPr>
+          <w:sz w:val="28"/>
+        </w:rPr>
+        <w:t xml:space="preserve"> Guzik </w:t>
+      </w:r>
+      <w:proofErr w:type="spellStart"/>
+      <w:r>
+        <w:rPr>
+          <w:sz w:val="28"/>
+        </w:rPr>
+        <w:t>wczytajGuzik</w:t>
+      </w:r>
+      <w:proofErr w:type="spellEnd"/>
+      <w:r>
+        <w:rPr>
+          <w:sz w:val="28"/>
+        </w:rPr>
+        <w:t>(</w:t>
+      </w:r>
+      <w:proofErr w:type="spellStart"/>
+      <w:r>
+        <w:rPr>
+          <w:sz w:val="28"/>
+        </w:rPr>
+        <w:t>void</w:t>
+      </w:r>
+      <w:proofErr w:type="spellEnd"/>
+      <w:r>
+        <w:rPr>
+          <w:sz w:val="28"/>
+        </w:rPr>
+        <w:t>)</w:t>
+      </w:r>
+      <w:r>
+        <w:rPr>
+          <w:sz w:val="28"/>
+        </w:rPr>
+        <w:t xml:space="preserve"> – </w:t>
+      </w:r>
+      <w:r>
+        <w:rPr>
+          <w:sz w:val="28"/>
+        </w:rPr>
+        <w:t xml:space="preserve">Wczytuje guzik ze standardowego </w:t>
+      </w:r>
+      <w:r>
+        <w:rPr>
+          <w:sz w:val="28"/>
+        </w:rPr>
+        <w:t>wejścia</w:t>
+      </w:r>
+    </w:p>
+    <w:p>
+      <w:pPr>
+        <w:spacing w:after="0" w:line="276" w:lineRule="auto"/>
+        <w:rPr>
+          <w:sz w:val="28"/>
+        </w:rPr>
+      </w:pPr>
+      <w:proofErr w:type="spellStart"/>
+      <w:r>
+        <w:rPr>
+          <w:sz w:val="28"/>
+        </w:rPr>
+        <w:t>struct</w:t>
+      </w:r>
+      <w:proofErr w:type="spellEnd"/>
+      <w:r>
+        <w:rPr>
+          <w:sz w:val="28"/>
+        </w:rPr>
+        <w:t xml:space="preserve"> Data </w:t>
+      </w:r>
+      <w:proofErr w:type="spellStart"/>
+      <w:r>
+        <w:rPr>
+          <w:sz w:val="28"/>
+        </w:rPr>
+        <w:t>wczytajDate</w:t>
+      </w:r>
+      <w:proofErr w:type="spellEnd"/>
+      <w:r>
+        <w:rPr>
+          <w:sz w:val="28"/>
+        </w:rPr>
+        <w:t>(</w:t>
+      </w:r>
+      <w:proofErr w:type="spellStart"/>
+      <w:r>
+        <w:rPr>
+          <w:sz w:val="28"/>
+        </w:rPr>
+        <w:t>void</w:t>
+      </w:r>
+      <w:proofErr w:type="spellEnd"/>
+      <w:r>
+        <w:rPr>
+          <w:sz w:val="28"/>
+        </w:rPr>
+        <w:t>)</w:t>
+      </w:r>
+      <w:r>
+        <w:rPr>
+          <w:sz w:val="28"/>
+        </w:rPr>
+        <w:t xml:space="preserve"> – </w:t>
+      </w:r>
+      <w:r>
+        <w:rPr>
+          <w:sz w:val="28"/>
+        </w:rPr>
+        <w:t xml:space="preserve">Wczytuje </w:t>
+      </w:r>
+      <w:r>
+        <w:rPr>
+          <w:sz w:val="28"/>
+        </w:rPr>
+        <w:t>datę</w:t>
+      </w:r>
+      <w:r>
+        <w:rPr>
+          <w:sz w:val="28"/>
+        </w:rPr>
+        <w:t xml:space="preserve"> ze standardowego </w:t>
+      </w:r>
+      <w:r>
+        <w:rPr>
+          <w:sz w:val="28"/>
+        </w:rPr>
+        <w:t>wejścia</w:t>
+      </w:r>
+    </w:p>
+    <w:p>
+      <w:pPr>
+        <w:spacing w:after="0" w:line="276" w:lineRule="auto"/>
+        <w:rPr>
+          <w:sz w:val="28"/>
+        </w:rPr>
+      </w:pPr>
+      <w:proofErr w:type="spellStart"/>
+      <w:r>
+        <w:rPr>
+          <w:sz w:val="28"/>
+        </w:rPr>
+        <w:t>void</w:t>
+      </w:r>
+      <w:proofErr w:type="spellEnd"/>
+      <w:r>
+        <w:rPr>
+          <w:sz w:val="28"/>
+        </w:rPr>
+        <w:t xml:space="preserve"> </w:t>
+      </w:r>
+      <w:proofErr w:type="spellStart"/>
+      <w:r>
+        <w:rPr>
+          <w:sz w:val="28"/>
+        </w:rPr>
+        <w:t>wyswietlMenuGlowne</w:t>
+      </w:r>
+      <w:proofErr w:type="spellEnd"/>
+      <w:r>
+        <w:rPr>
+          <w:sz w:val="28"/>
+        </w:rPr>
+        <w:t>()</w:t>
+      </w:r>
+      <w:r>
+        <w:rPr>
+          <w:sz w:val="28"/>
+        </w:rPr>
+        <w:t xml:space="preserve"> – </w:t>
+      </w:r>
+      <w:r>
+        <w:rPr>
+          <w:sz w:val="28"/>
+        </w:rPr>
+        <w:t>Wyświetla</w:t>
+      </w:r>
+      <w:r>
+        <w:rPr>
+          <w:sz w:val="28"/>
+        </w:rPr>
+        <w:t xml:space="preserve"> </w:t>
+      </w:r>
+      <w:r>
+        <w:rPr>
+          <w:sz w:val="28"/>
+        </w:rPr>
+        <w:t>główne</w:t>
+      </w:r>
+      <w:r>
+        <w:rPr>
+          <w:sz w:val="28"/>
+        </w:rPr>
+        <w:t xml:space="preserve"> menu</w:t>
+      </w:r>
+    </w:p>
+    <w:p>
+      <w:pPr>
+        <w:spacing w:after="0" w:line="276" w:lineRule="auto"/>
+        <w:rPr>
+          <w:sz w:val="28"/>
+        </w:rPr>
+      </w:pPr>
+      <w:proofErr w:type="spellStart"/>
+      <w:r>
+        <w:rPr>
+          <w:sz w:val="28"/>
+        </w:rPr>
+        <w:t>void</w:t>
+      </w:r>
+      <w:proofErr w:type="spellEnd"/>
+      <w:r>
+        <w:rPr>
+          <w:sz w:val="28"/>
+        </w:rPr>
+        <w:t xml:space="preserve"> </w:t>
+      </w:r>
+      <w:proofErr w:type="spellStart"/>
+      <w:r>
+        <w:rPr>
+          <w:sz w:val="28"/>
+        </w:rPr>
+        <w:t>menueCzyszczenia</w:t>
+      </w:r>
+      <w:proofErr w:type="spellEnd"/>
+      <w:r>
+        <w:rPr>
+          <w:sz w:val="28"/>
+        </w:rPr>
+        <w:t>(</w:t>
+      </w:r>
+      <w:proofErr w:type="spellStart"/>
+      <w:r>
+        <w:rPr>
+          <w:sz w:val="28"/>
+        </w:rPr>
+        <w:t>struct</w:t>
+      </w:r>
+      <w:proofErr w:type="spellEnd"/>
+      <w:r>
+        <w:rPr>
+          <w:sz w:val="28"/>
+        </w:rPr>
+        <w:t xml:space="preserve"> </w:t>
+      </w:r>
+      <w:proofErr w:type="spellStart"/>
+      <w:r>
+        <w:rPr>
+          <w:sz w:val="28"/>
+        </w:rPr>
+        <w:t>Vector</w:t>
+      </w:r>
+      <w:proofErr w:type="spellEnd"/>
+      <w:r>
+        <w:rPr>
+          <w:sz w:val="28"/>
+        </w:rPr>
+        <w:t>* baza)</w:t>
+      </w:r>
+      <w:r>
+        <w:rPr>
+          <w:sz w:val="28"/>
+        </w:rPr>
+        <w:t xml:space="preserve"> – </w:t>
+      </w:r>
+      <w:r>
+        <w:rPr>
+          <w:sz w:val="28"/>
+        </w:rPr>
+        <w:t>Wyświetla</w:t>
+      </w:r>
+      <w:r>
+        <w:rPr>
+          <w:sz w:val="28"/>
+        </w:rPr>
+        <w:t xml:space="preserve"> menu </w:t>
+      </w:r>
+      <w:r>
+        <w:rPr>
+          <w:sz w:val="28"/>
+        </w:rPr>
+        <w:t>czyszczenia</w:t>
+      </w:r>
+      <w:r>
+        <w:rPr>
+          <w:sz w:val="28"/>
+        </w:rPr>
+        <w:t xml:space="preserve"> bazy danych</w:t>
+      </w:r>
+    </w:p>
+    <w:p>
+      <w:pPr>
+        <w:spacing w:after="0" w:line="276" w:lineRule="auto"/>
+        <w:rPr>
+          <w:sz w:val="28"/>
+        </w:rPr>
+      </w:pPr>
+      <w:proofErr w:type="spellStart"/>
+      <w:r>
+        <w:rPr>
+          <w:sz w:val="28"/>
+        </w:rPr>
+        <w:t>void</w:t>
+      </w:r>
+      <w:proofErr w:type="spellEnd"/>
+      <w:r>
+        <w:rPr>
+          <w:sz w:val="28"/>
+        </w:rPr>
+        <w:t xml:space="preserve"> </w:t>
+      </w:r>
+      <w:proofErr w:type="spellStart"/>
+      <w:r>
+        <w:rPr>
+          <w:sz w:val="28"/>
+        </w:rPr>
+        <w:t>menuEdycji</w:t>
+      </w:r>
+      <w:proofErr w:type="spellEnd"/>
+      <w:r>
+        <w:rPr>
+          <w:sz w:val="28"/>
+        </w:rPr>
+        <w:t>(</w:t>
+      </w:r>
+      <w:proofErr w:type="spellStart"/>
+      <w:r>
+        <w:rPr>
+          <w:sz w:val="28"/>
+        </w:rPr>
+        <w:t>struct</w:t>
+      </w:r>
+      <w:proofErr w:type="spellEnd"/>
+      <w:r>
+        <w:rPr>
+          <w:sz w:val="28"/>
+        </w:rPr>
+        <w:t xml:space="preserve"> </w:t>
+      </w:r>
+      <w:proofErr w:type="spellStart"/>
+      <w:r>
+        <w:rPr>
+          <w:sz w:val="28"/>
+        </w:rPr>
+        <w:t>Vector</w:t>
+      </w:r>
+      <w:proofErr w:type="spellEnd"/>
+      <w:r>
+        <w:rPr>
+          <w:sz w:val="28"/>
+        </w:rPr>
+        <w:t>* baza)</w:t>
+      </w:r>
+      <w:r>
+        <w:rPr>
+          <w:sz w:val="28"/>
+        </w:rPr>
+        <w:t xml:space="preserve"> – </w:t>
+      </w:r>
+      <w:r>
+        <w:rPr>
+          <w:sz w:val="28"/>
+        </w:rPr>
+        <w:t>Wyświetla</w:t>
+      </w:r>
+      <w:r>
+        <w:rPr>
+          <w:sz w:val="28"/>
+        </w:rPr>
+        <w:t xml:space="preserve"> menu edytowania </w:t>
+      </w:r>
+      <w:proofErr w:type="spellStart"/>
+      <w:r>
+        <w:rPr>
+          <w:sz w:val="28"/>
+        </w:rPr>
+        <w:t>zawartosci</w:t>
+      </w:r>
+      <w:proofErr w:type="spellEnd"/>
+      <w:r>
+        <w:rPr>
+          <w:sz w:val="28"/>
+        </w:rPr>
+        <w:t xml:space="preserve"> bazy danych</w:t>
+      </w:r>
+    </w:p>
+    <w:p>
+      <w:pPr>
+        <w:spacing w:after="0" w:line="276" w:lineRule="auto"/>
+        <w:rPr>
+          <w:sz w:val="28"/>
+        </w:rPr>
+      </w:pPr>
+      <w:proofErr w:type="spellStart"/>
+      <w:r>
+        <w:rPr>
+          <w:sz w:val="28"/>
+        </w:rPr>
+        <w:t>void</w:t>
+      </w:r>
+      <w:proofErr w:type="spellEnd"/>
+      <w:r>
+        <w:rPr>
+          <w:sz w:val="28"/>
+        </w:rPr>
+        <w:t xml:space="preserve"> </w:t>
+      </w:r>
+      <w:proofErr w:type="spellStart"/>
+      <w:r>
+        <w:rPr>
+          <w:sz w:val="28"/>
+        </w:rPr>
+        <w:t>menuZapisuDoPliku</w:t>
+      </w:r>
+      <w:proofErr w:type="spellEnd"/>
+      <w:r>
+        <w:rPr>
+          <w:sz w:val="28"/>
+        </w:rPr>
+        <w:t>(</w:t>
+      </w:r>
+      <w:proofErr w:type="spellStart"/>
+      <w:r>
+        <w:rPr>
+          <w:sz w:val="28"/>
+        </w:rPr>
+        <w:t>struct</w:t>
+      </w:r>
+      <w:proofErr w:type="spellEnd"/>
+      <w:r>
+        <w:rPr>
+          <w:sz w:val="28"/>
+        </w:rPr>
+        <w:t xml:space="preserve"> </w:t>
+      </w:r>
+      <w:proofErr w:type="spellStart"/>
+      <w:r>
+        <w:rPr>
+          <w:sz w:val="28"/>
+        </w:rPr>
+        <w:t>Vector</w:t>
+      </w:r>
+      <w:proofErr w:type="spellEnd"/>
+      <w:r>
+        <w:rPr>
+          <w:sz w:val="28"/>
+        </w:rPr>
+        <w:t>* baza)</w:t>
+      </w:r>
+      <w:r>
+        <w:rPr>
+          <w:sz w:val="28"/>
+        </w:rPr>
+        <w:t xml:space="preserve"> – </w:t>
+      </w:r>
+      <w:r>
+        <w:rPr>
+          <w:sz w:val="28"/>
+        </w:rPr>
+        <w:t>Wyświetla</w:t>
+      </w:r>
+      <w:r>
+        <w:rPr>
+          <w:sz w:val="28"/>
+        </w:rPr>
+        <w:t xml:space="preserve"> menu zapisu do pliku</w:t>
+      </w:r>
+    </w:p>
+    <w:p>
+      <w:pPr>
+        <w:spacing w:after="0" w:line="276" w:lineRule="auto"/>
+        <w:rPr>
+          <w:sz w:val="28"/>
+        </w:rPr>
+      </w:pPr>
+      <w:proofErr w:type="spellStart"/>
+      <w:r>
+        <w:rPr>
+          <w:sz w:val="28"/>
+        </w:rPr>
+        <w:t>void</w:t>
+      </w:r>
+      <w:proofErr w:type="spellEnd"/>
+      <w:r>
+        <w:rPr>
+          <w:sz w:val="28"/>
+        </w:rPr>
+        <w:t xml:space="preserve"> </w:t>
+      </w:r>
+      <w:proofErr w:type="spellStart"/>
+      <w:r>
+        <w:rPr>
+          <w:sz w:val="28"/>
+        </w:rPr>
+        <w:t>menuWczytajZPliku</w:t>
+      </w:r>
+      <w:proofErr w:type="spellEnd"/>
+      <w:r>
+        <w:rPr>
+          <w:sz w:val="28"/>
+        </w:rPr>
+        <w:t>(</w:t>
+      </w:r>
+      <w:proofErr w:type="spellStart"/>
+      <w:r>
+        <w:rPr>
+          <w:sz w:val="28"/>
+        </w:rPr>
+        <w:t>struct</w:t>
+      </w:r>
+      <w:proofErr w:type="spellEnd"/>
+      <w:r>
+        <w:rPr>
+          <w:sz w:val="28"/>
+        </w:rPr>
+        <w:t xml:space="preserve"> </w:t>
+      </w:r>
+      <w:proofErr w:type="spellStart"/>
+      <w:r>
+        <w:rPr>
+          <w:sz w:val="28"/>
+        </w:rPr>
+        <w:t>Vector</w:t>
+      </w:r>
+      <w:proofErr w:type="spellEnd"/>
+      <w:r>
+        <w:rPr>
+          <w:sz w:val="28"/>
+        </w:rPr>
+        <w:t>* baza)</w:t>
+      </w:r>
+      <w:r>
+        <w:rPr>
+          <w:sz w:val="28"/>
+        </w:rPr>
+        <w:t xml:space="preserve"> – </w:t>
+      </w:r>
+      <w:r>
+        <w:rPr>
+          <w:sz w:val="28"/>
+        </w:rPr>
+        <w:t>Wyświetla</w:t>
+      </w:r>
+      <w:r>
+        <w:rPr>
+          <w:sz w:val="28"/>
+        </w:rPr>
+        <w:t xml:space="preserve"> menu wczytania danych z pliku</w:t>
+      </w:r>
+    </w:p>
+    <w:p>
+      <w:pPr>
+        <w:spacing w:after="0" w:line="276" w:lineRule="auto"/>
+        <w:rPr>
+          <w:sz w:val="28"/>
+        </w:rPr>
+      </w:pPr>
+      <w:proofErr w:type="spellStart"/>
+      <w:r>
+        <w:rPr>
+          <w:sz w:val="28"/>
+        </w:rPr>
+        <w:t>void</w:t>
+      </w:r>
+      <w:proofErr w:type="spellEnd"/>
+      <w:r>
+        <w:rPr>
+          <w:sz w:val="28"/>
+        </w:rPr>
+        <w:t xml:space="preserve"> </w:t>
+      </w:r>
+      <w:proofErr w:type="spellStart"/>
+      <w:r>
+        <w:rPr>
+          <w:sz w:val="28"/>
+        </w:rPr>
+        <w:t>menuSortowania</w:t>
+      </w:r>
+      <w:proofErr w:type="spellEnd"/>
+      <w:r>
+        <w:rPr>
+          <w:sz w:val="28"/>
+        </w:rPr>
+        <w:t>(</w:t>
+      </w:r>
+      <w:proofErr w:type="spellStart"/>
+      <w:r>
+        <w:rPr>
+          <w:sz w:val="28"/>
+        </w:rPr>
+        <w:t>struct</w:t>
+      </w:r>
+      <w:proofErr w:type="spellEnd"/>
+      <w:r>
+        <w:rPr>
+          <w:sz w:val="28"/>
+        </w:rPr>
+        <w:t xml:space="preserve"> </w:t>
+      </w:r>
+      <w:proofErr w:type="spellStart"/>
+      <w:r>
+        <w:rPr>
+          <w:sz w:val="28"/>
+        </w:rPr>
+        <w:t>Vector</w:t>
+      </w:r>
+      <w:proofErr w:type="spellEnd"/>
+      <w:r>
+        <w:rPr>
+          <w:sz w:val="28"/>
+        </w:rPr>
+        <w:t>* baza)</w:t>
+      </w:r>
+      <w:r>
+        <w:rPr>
+          <w:sz w:val="28"/>
+        </w:rPr>
+        <w:t xml:space="preserve"> – </w:t>
+      </w:r>
+      <w:r>
+        <w:rPr>
+          <w:sz w:val="28"/>
+        </w:rPr>
+        <w:t>Wyświetla</w:t>
+      </w:r>
+      <w:r>
+        <w:rPr>
+          <w:sz w:val="28"/>
+        </w:rPr>
+        <w:t xml:space="preserve"> menu sortowania bazy danych</w:t>
+      </w:r>
+    </w:p>
+    <w:p>
+      <w:pPr>
+        <w:spacing w:after="0" w:line="276" w:lineRule="auto"/>
+        <w:rPr>
+          <w:sz w:val="28"/>
+        </w:rPr>
+      </w:pPr>
+      <w:proofErr w:type="spellStart"/>
+      <w:r>
+        <w:rPr>
+          <w:sz w:val="28"/>
+        </w:rPr>
+        <w:t>void</w:t>
+      </w:r>
+      <w:proofErr w:type="spellEnd"/>
+      <w:r>
+        <w:rPr>
+          <w:sz w:val="28"/>
+        </w:rPr>
+        <w:t xml:space="preserve"> </w:t>
+      </w:r>
+      <w:proofErr w:type="spellStart"/>
+      <w:r>
+        <w:rPr>
+          <w:sz w:val="28"/>
+        </w:rPr>
+        <w:t>zapiszDoPliku</w:t>
+      </w:r>
+      <w:proofErr w:type="spellEnd"/>
+      <w:r>
+        <w:rPr>
+          <w:sz w:val="28"/>
+        </w:rPr>
+        <w:t>(</w:t>
+      </w:r>
+      <w:proofErr w:type="spellStart"/>
+      <w:r>
+        <w:rPr>
+          <w:sz w:val="28"/>
+        </w:rPr>
+        <w:t>struct</w:t>
+      </w:r>
+      <w:proofErr w:type="spellEnd"/>
+      <w:r>
+        <w:rPr>
+          <w:sz w:val="28"/>
+        </w:rPr>
+        <w:t xml:space="preserve"> </w:t>
+      </w:r>
+      <w:proofErr w:type="spellStart"/>
+      <w:r>
+        <w:rPr>
+          <w:sz w:val="28"/>
+        </w:rPr>
+        <w:t>Vector</w:t>
+      </w:r>
+      <w:proofErr w:type="spellEnd"/>
+      <w:r>
+        <w:rPr>
+          <w:sz w:val="28"/>
+        </w:rPr>
+        <w:t xml:space="preserve">* </w:t>
+      </w:r>
+      <w:proofErr w:type="spellStart"/>
+      <w:r>
+        <w:rPr>
+          <w:sz w:val="28"/>
+        </w:rPr>
+        <w:t>vector</w:t>
+      </w:r>
+      <w:proofErr w:type="spellEnd"/>
+      <w:r>
+        <w:rPr>
+          <w:sz w:val="28"/>
+        </w:rPr>
+        <w:t xml:space="preserve">, char </w:t>
+      </w:r>
+      <w:proofErr w:type="spellStart"/>
+      <w:r>
+        <w:rPr>
+          <w:sz w:val="28"/>
+        </w:rPr>
+        <w:t>nazwaPliku</w:t>
+      </w:r>
+      <w:proofErr w:type="spellEnd"/>
+      <w:r>
+        <w:rPr>
+          <w:sz w:val="28"/>
+        </w:rPr>
+        <w:t>[])</w:t>
+      </w:r>
+      <w:r>
+        <w:rPr>
+          <w:sz w:val="28"/>
+        </w:rPr>
+        <w:t xml:space="preserve"> – </w:t>
+      </w:r>
+      <w:r>
+        <w:rPr>
+          <w:sz w:val="28"/>
+        </w:rPr>
+        <w:t xml:space="preserve">Zapisuje </w:t>
+      </w:r>
+      <w:r>
+        <w:rPr>
+          <w:sz w:val="28"/>
+        </w:rPr>
+        <w:t>bazę</w:t>
+      </w:r>
+      <w:r>
+        <w:rPr>
+          <w:sz w:val="28"/>
+        </w:rPr>
+        <w:t xml:space="preserve"> danych do pliku</w:t>
+      </w:r>
+    </w:p>
+    <w:p>
+      <w:pPr>
+        <w:spacing w:after="0" w:line="276" w:lineRule="auto"/>
+        <w:rPr>
+          <w:sz w:val="28"/>
+        </w:rPr>
+      </w:pPr>
+      <w:proofErr w:type="spellStart"/>
+      <w:r>
+        <w:rPr>
+          <w:sz w:val="28"/>
+        </w:rPr>
+        <w:t>void</w:t>
+      </w:r>
+      <w:proofErr w:type="spellEnd"/>
+      <w:r>
+        <w:rPr>
+          <w:sz w:val="28"/>
+        </w:rPr>
+        <w:t xml:space="preserve"> </w:t>
+      </w:r>
+      <w:proofErr w:type="spellStart"/>
+      <w:r>
+        <w:rPr>
+          <w:sz w:val="28"/>
+        </w:rPr>
+        <w:t>wczytajZPliku</w:t>
+      </w:r>
+      <w:proofErr w:type="spellEnd"/>
+      <w:r>
+        <w:rPr>
+          <w:sz w:val="28"/>
+        </w:rPr>
+        <w:t>(</w:t>
+      </w:r>
+      <w:proofErr w:type="spellStart"/>
+      <w:r>
+        <w:rPr>
+          <w:sz w:val="28"/>
+        </w:rPr>
+        <w:t>struct</w:t>
+      </w:r>
+      <w:proofErr w:type="spellEnd"/>
+      <w:r>
+        <w:rPr>
+          <w:sz w:val="28"/>
+        </w:rPr>
+        <w:t xml:space="preserve"> </w:t>
+      </w:r>
+      <w:proofErr w:type="spellStart"/>
+      <w:r>
+        <w:rPr>
+          <w:sz w:val="28"/>
+        </w:rPr>
+        <w:t>Vector</w:t>
+      </w:r>
+      <w:proofErr w:type="spellEnd"/>
+      <w:r>
+        <w:rPr>
+          <w:sz w:val="28"/>
+        </w:rPr>
+        <w:t xml:space="preserve">* </w:t>
+      </w:r>
+      <w:proofErr w:type="spellStart"/>
+      <w:r>
+        <w:rPr>
+          <w:sz w:val="28"/>
+        </w:rPr>
+        <w:t>vector</w:t>
+      </w:r>
+      <w:proofErr w:type="spellEnd"/>
+      <w:r>
+        <w:rPr>
+          <w:sz w:val="28"/>
+        </w:rPr>
+        <w:t xml:space="preserve">, char </w:t>
+      </w:r>
+      <w:proofErr w:type="spellStart"/>
+      <w:r>
+        <w:rPr>
+          <w:sz w:val="28"/>
+        </w:rPr>
+        <w:t>nazwaPliku</w:t>
+      </w:r>
+      <w:proofErr w:type="spellEnd"/>
+      <w:r>
+        <w:rPr>
+          <w:sz w:val="28"/>
+        </w:rPr>
+        <w:t>[])</w:t>
+      </w:r>
+      <w:r>
+        <w:rPr>
+          <w:sz w:val="28"/>
+        </w:rPr>
+        <w:t xml:space="preserve"> – </w:t>
+      </w:r>
+      <w:r>
+        <w:rPr>
+          <w:sz w:val="28"/>
+        </w:rPr>
+        <w:t xml:space="preserve">Wczytuje </w:t>
+      </w:r>
+      <w:r>
+        <w:rPr>
+          <w:sz w:val="28"/>
+        </w:rPr>
+        <w:t>bazę</w:t>
+      </w:r>
+      <w:r>
+        <w:rPr>
+          <w:sz w:val="28"/>
+        </w:rPr>
+        <w:t xml:space="preserve"> danych z pliku</w:t>
+      </w:r>
+    </w:p>
+    <w:p>
+      <w:pPr>
+        <w:spacing w:after="0" w:line="276" w:lineRule="auto"/>
+        <w:rPr>
+          <w:sz w:val="28"/>
+        </w:rPr>
+      </w:pPr>
+      <w:proofErr w:type="spellStart"/>
+      <w:r>
+        <w:rPr>
+          <w:sz w:val="28"/>
+        </w:rPr>
+        <w:t>int</w:t>
+      </w:r>
+      <w:proofErr w:type="spellEnd"/>
+      <w:r>
+        <w:rPr>
+          <w:sz w:val="28"/>
+        </w:rPr>
+        <w:t xml:space="preserve"> </w:t>
+      </w:r>
+      <w:proofErr w:type="spellStart"/>
+      <w:r>
+        <w:rPr>
+          <w:sz w:val="28"/>
+        </w:rPr>
+        <w:t>comparNameI</w:t>
+      </w:r>
+      <w:proofErr w:type="spellEnd"/>
+      <w:r>
+        <w:rPr>
+          <w:sz w:val="28"/>
+        </w:rPr>
+        <w:t>(</w:t>
+      </w:r>
+      <w:proofErr w:type="spellStart"/>
+      <w:r>
+        <w:rPr>
+          <w:sz w:val="28"/>
+        </w:rPr>
+        <w:t>const</w:t>
+      </w:r>
+      <w:proofErr w:type="spellEnd"/>
+      <w:r>
+        <w:rPr>
+          <w:sz w:val="28"/>
+        </w:rPr>
+        <w:t xml:space="preserve"> </w:t>
+      </w:r>
+      <w:proofErr w:type="spellStart"/>
+      <w:r>
+        <w:rPr>
+          <w:sz w:val="28"/>
+        </w:rPr>
+        <w:t>void</w:t>
+      </w:r>
+      <w:proofErr w:type="spellEnd"/>
+      <w:r>
+        <w:rPr>
+          <w:sz w:val="28"/>
+        </w:rPr>
+        <w:t xml:space="preserve">* p1, </w:t>
+      </w:r>
+      <w:proofErr w:type="spellStart"/>
+      <w:r>
+        <w:rPr>
+          <w:sz w:val="28"/>
+        </w:rPr>
+        <w:t>const</w:t>
+      </w:r>
+      <w:proofErr w:type="spellEnd"/>
+      <w:r>
+        <w:rPr>
+          <w:sz w:val="28"/>
+        </w:rPr>
+        <w:t xml:space="preserve"> </w:t>
+      </w:r>
+      <w:proofErr w:type="spellStart"/>
+      <w:r>
+        <w:rPr>
+          <w:sz w:val="28"/>
+        </w:rPr>
+        <w:t>void</w:t>
+      </w:r>
+      <w:proofErr w:type="spellEnd"/>
+      <w:r>
+        <w:rPr>
+          <w:sz w:val="28"/>
+        </w:rPr>
+        <w:t>* p2)</w:t>
+      </w:r>
+      <w:r>
+        <w:rPr>
+          <w:sz w:val="28"/>
+        </w:rPr>
+        <w:t xml:space="preserve"> – </w:t>
+      </w:r>
+      <w:r>
+        <w:rPr>
+          <w:sz w:val="28"/>
+        </w:rPr>
+        <w:t>Porównanie</w:t>
+      </w:r>
+      <w:r>
+        <w:rPr>
+          <w:sz w:val="28"/>
+        </w:rPr>
+        <w:t xml:space="preserve"> po imieniu </w:t>
+      </w:r>
+      <w:r>
+        <w:rPr>
+          <w:sz w:val="28"/>
+        </w:rPr>
+        <w:t>rosnąco</w:t>
+      </w:r>
+    </w:p>
+    <w:p>
+      <w:pPr>
+        <w:spacing w:after="0" w:line="276" w:lineRule="auto"/>
+        <w:rPr>
+          <w:sz w:val="28"/>
+        </w:rPr>
+      </w:pPr>
+      <w:proofErr w:type="spellStart"/>
+      <w:r>
+        <w:rPr>
+          <w:sz w:val="28"/>
+        </w:rPr>
+        <w:t>int</w:t>
+      </w:r>
+      <w:proofErr w:type="spellEnd"/>
+      <w:r>
+        <w:rPr>
+          <w:sz w:val="28"/>
+        </w:rPr>
+        <w:t xml:space="preserve"> </w:t>
+      </w:r>
+      <w:proofErr w:type="spellStart"/>
+      <w:r>
+        <w:rPr>
+          <w:sz w:val="28"/>
+        </w:rPr>
+        <w:t>comparNameD</w:t>
+      </w:r>
+      <w:proofErr w:type="spellEnd"/>
+      <w:r>
+        <w:rPr>
+          <w:sz w:val="28"/>
+        </w:rPr>
+        <w:t>(</w:t>
+      </w:r>
+      <w:proofErr w:type="spellStart"/>
+      <w:r>
+        <w:rPr>
+          <w:sz w:val="28"/>
+        </w:rPr>
+        <w:t>const</w:t>
+      </w:r>
+      <w:proofErr w:type="spellEnd"/>
+      <w:r>
+        <w:rPr>
+          <w:sz w:val="28"/>
+        </w:rPr>
+        <w:t xml:space="preserve"> </w:t>
+      </w:r>
+      <w:proofErr w:type="spellStart"/>
+      <w:r>
+        <w:rPr>
+          <w:sz w:val="28"/>
+        </w:rPr>
+        <w:t>void</w:t>
+      </w:r>
+      <w:proofErr w:type="spellEnd"/>
+      <w:r>
+        <w:rPr>
+          <w:sz w:val="28"/>
+        </w:rPr>
+        <w:t xml:space="preserve">* p1, </w:t>
+      </w:r>
+      <w:proofErr w:type="spellStart"/>
+      <w:r>
+        <w:rPr>
+          <w:sz w:val="28"/>
+        </w:rPr>
+        <w:t>const</w:t>
+      </w:r>
+      <w:proofErr w:type="spellEnd"/>
+      <w:r>
+        <w:rPr>
+          <w:sz w:val="28"/>
+        </w:rPr>
+        <w:t xml:space="preserve"> </w:t>
+      </w:r>
+      <w:proofErr w:type="spellStart"/>
+      <w:r>
+        <w:rPr>
+          <w:sz w:val="28"/>
+        </w:rPr>
+        <w:t>void</w:t>
+      </w:r>
+      <w:proofErr w:type="spellEnd"/>
+      <w:r>
+        <w:rPr>
+          <w:sz w:val="28"/>
+        </w:rPr>
+        <w:t>* p2)</w:t>
+      </w:r>
+      <w:r>
+        <w:rPr>
+          <w:sz w:val="28"/>
+        </w:rPr>
+        <w:t xml:space="preserve"> – </w:t>
+      </w:r>
+      <w:r>
+        <w:rPr>
+          <w:sz w:val="28"/>
+        </w:rPr>
+        <w:t>Porównanie</w:t>
+      </w:r>
+      <w:r>
+        <w:rPr>
+          <w:sz w:val="28"/>
+        </w:rPr>
+        <w:t xml:space="preserve"> po imieniu </w:t>
+      </w:r>
+      <w:r>
+        <w:rPr>
+          <w:sz w:val="28"/>
+        </w:rPr>
+        <w:t>malejąco</w:t>
+      </w:r>
+    </w:p>
+    <w:p>
+      <w:pPr>
+        <w:spacing w:after="0" w:line="276" w:lineRule="auto"/>
+        <w:rPr>
+          <w:sz w:val="28"/>
+        </w:rPr>
+      </w:pPr>
+      <w:proofErr w:type="spellStart"/>
+      <w:r>
+        <w:rPr>
+          <w:sz w:val="28"/>
+        </w:rPr>
+        <w:t>int</w:t>
+      </w:r>
+      <w:proofErr w:type="spellEnd"/>
+      <w:r>
+        <w:rPr>
+          <w:sz w:val="28"/>
+        </w:rPr>
+        <w:t xml:space="preserve"> </w:t>
+      </w:r>
+      <w:proofErr w:type="spellStart"/>
+      <w:r>
+        <w:rPr>
+          <w:sz w:val="28"/>
+        </w:rPr>
+        <w:t>comparSizeD</w:t>
+      </w:r>
+      <w:proofErr w:type="spellEnd"/>
+      <w:r>
+        <w:rPr>
+          <w:sz w:val="28"/>
+        </w:rPr>
+        <w:t>(</w:t>
+      </w:r>
+      <w:proofErr w:type="spellStart"/>
+      <w:r>
+        <w:rPr>
+          <w:sz w:val="28"/>
+        </w:rPr>
+        <w:t>const</w:t>
+      </w:r>
+      <w:proofErr w:type="spellEnd"/>
+      <w:r>
+        <w:rPr>
+          <w:sz w:val="28"/>
+        </w:rPr>
+        <w:t xml:space="preserve"> </w:t>
+      </w:r>
+      <w:proofErr w:type="spellStart"/>
+      <w:r>
+        <w:rPr>
+          <w:sz w:val="28"/>
+        </w:rPr>
+        <w:t>void</w:t>
+      </w:r>
+      <w:proofErr w:type="spellEnd"/>
+      <w:r>
+        <w:rPr>
+          <w:sz w:val="28"/>
+        </w:rPr>
+        <w:t xml:space="preserve">* p1, </w:t>
+      </w:r>
+      <w:proofErr w:type="spellStart"/>
+      <w:r>
+        <w:rPr>
+          <w:sz w:val="28"/>
+        </w:rPr>
+        <w:t>const</w:t>
+      </w:r>
+      <w:proofErr w:type="spellEnd"/>
+      <w:r>
+        <w:rPr>
+          <w:sz w:val="28"/>
+        </w:rPr>
+        <w:t xml:space="preserve"> </w:t>
+      </w:r>
+      <w:proofErr w:type="spellStart"/>
+      <w:r>
+        <w:rPr>
+          <w:sz w:val="28"/>
+        </w:rPr>
+        <w:t>void</w:t>
+      </w:r>
+      <w:proofErr w:type="spellEnd"/>
+      <w:r>
+        <w:rPr>
+          <w:sz w:val="28"/>
+        </w:rPr>
+        <w:t>* p2)</w:t>
+      </w:r>
+      <w:r>
+        <w:rPr>
+          <w:sz w:val="28"/>
+        </w:rPr>
+        <w:t xml:space="preserve"> – </w:t>
+      </w:r>
+      <w:r>
+        <w:rPr>
+          <w:sz w:val="28"/>
+        </w:rPr>
+        <w:t>Porównanie</w:t>
+      </w:r>
+      <w:r>
+        <w:rPr>
+          <w:sz w:val="28"/>
+        </w:rPr>
+        <w:t xml:space="preserve"> po rozmiarze </w:t>
+      </w:r>
+      <w:r>
+        <w:rPr>
+          <w:sz w:val="28"/>
+        </w:rPr>
+        <w:t>rosnąco</w:t>
+      </w:r>
+    </w:p>
+    <w:p>
+      <w:pPr>
+        <w:spacing w:after="0" w:line="276" w:lineRule="auto"/>
+        <w:rPr>
+          <w:sz w:val="28"/>
+        </w:rPr>
+      </w:pPr>
+      <w:proofErr w:type="spellStart"/>
+      <w:r>
+        <w:rPr>
+          <w:sz w:val="28"/>
+        </w:rPr>
+        <w:t>int</w:t>
+      </w:r>
+      <w:proofErr w:type="spellEnd"/>
+      <w:r>
+        <w:rPr>
+          <w:sz w:val="28"/>
+        </w:rPr>
+        <w:t xml:space="preserve"> </w:t>
+      </w:r>
+      <w:proofErr w:type="spellStart"/>
+      <w:r>
+        <w:rPr>
+          <w:sz w:val="28"/>
+        </w:rPr>
+        <w:t>comparSizeI</w:t>
+      </w:r>
+      <w:proofErr w:type="spellEnd"/>
+      <w:r>
+        <w:rPr>
+          <w:sz w:val="28"/>
+        </w:rPr>
+        <w:t>(</w:t>
+      </w:r>
+      <w:proofErr w:type="spellStart"/>
+      <w:r>
+        <w:rPr>
+          <w:sz w:val="28"/>
+        </w:rPr>
+        <w:t>const</w:t>
+      </w:r>
+      <w:proofErr w:type="spellEnd"/>
+      <w:r>
+        <w:rPr>
+          <w:sz w:val="28"/>
+        </w:rPr>
+        <w:t xml:space="preserve"> </w:t>
+      </w:r>
+      <w:proofErr w:type="spellStart"/>
+      <w:r>
+        <w:rPr>
+          <w:sz w:val="28"/>
+        </w:rPr>
+        <w:t>void</w:t>
+      </w:r>
+      <w:proofErr w:type="spellEnd"/>
+      <w:r>
+        <w:rPr>
+          <w:sz w:val="28"/>
+        </w:rPr>
+        <w:t xml:space="preserve">* p1, </w:t>
+      </w:r>
+      <w:proofErr w:type="spellStart"/>
+      <w:r>
+        <w:rPr>
+          <w:sz w:val="28"/>
+        </w:rPr>
+        <w:t>const</w:t>
+      </w:r>
+      <w:proofErr w:type="spellEnd"/>
+      <w:r>
+        <w:rPr>
+          <w:sz w:val="28"/>
+        </w:rPr>
+        <w:t xml:space="preserve"> </w:t>
+      </w:r>
+      <w:proofErr w:type="spellStart"/>
+      <w:r>
+        <w:rPr>
+          <w:sz w:val="28"/>
+        </w:rPr>
+        <w:t>void</w:t>
+      </w:r>
+      <w:proofErr w:type="spellEnd"/>
+      <w:r>
+        <w:rPr>
+          <w:sz w:val="28"/>
+        </w:rPr>
+        <w:t>* p2)</w:t>
+      </w:r>
+      <w:r>
+        <w:rPr>
+          <w:sz w:val="28"/>
+        </w:rPr>
+        <w:t xml:space="preserve"> – </w:t>
+      </w:r>
+      <w:r>
+        <w:rPr>
+          <w:sz w:val="28"/>
+        </w:rPr>
+        <w:t>Porównanie</w:t>
+      </w:r>
+      <w:r>
+        <w:rPr>
+          <w:sz w:val="28"/>
+        </w:rPr>
+        <w:t xml:space="preserve"> po rozmiarze </w:t>
+      </w:r>
+      <w:r>
+        <w:rPr>
+          <w:sz w:val="28"/>
+        </w:rPr>
+        <w:t>malejąco</w:t>
+      </w:r>
+    </w:p>
+    <w:p>
+      <w:pPr>
+        <w:spacing w:after="0" w:line="276" w:lineRule="auto"/>
+        <w:rPr>
+          <w:sz w:val="28"/>
+          <w:lang w:val="en-US"/>
+        </w:rPr>
+      </w:pPr>
+      <w:proofErr w:type="spellStart"/>
+      <w:r>
+        <w:rPr>
+          <w:sz w:val="28"/>
+          <w:lang w:val="en-US"/>
+        </w:rPr>
+        <w:t>int</w:t>
+      </w:r>
+      <w:proofErr w:type="spellEnd"/>
+      <w:r>
+        <w:rPr>
+          <w:sz w:val="28"/>
+          <w:lang w:val="en-US"/>
+        </w:rPr>
+        <w:t xml:space="preserve"> </w:t>
+      </w:r>
+      <w:proofErr w:type="spellStart"/>
+      <w:r>
+        <w:rPr>
+          <w:sz w:val="28"/>
+          <w:lang w:val="en-US"/>
+        </w:rPr>
+        <w:t>comparMeterialI</w:t>
+      </w:r>
+      <w:proofErr w:type="spellEnd"/>
+      <w:r>
+        <w:rPr>
+          <w:sz w:val="28"/>
+          <w:lang w:val="en-US"/>
+        </w:rPr>
+        <w:t>(</w:t>
+      </w:r>
+      <w:proofErr w:type="spellStart"/>
+      <w:r>
+        <w:rPr>
+          <w:sz w:val="28"/>
+          <w:lang w:val="en-US"/>
+        </w:rPr>
+        <w:t>const</w:t>
+      </w:r>
+      <w:proofErr w:type="spellEnd"/>
+      <w:r>
+        <w:rPr>
+          <w:sz w:val="28"/>
+          <w:lang w:val="en-US"/>
+        </w:rPr>
+        <w:t xml:space="preserve"> void* p1, </w:t>
+      </w:r>
+      <w:proofErr w:type="spellStart"/>
+      <w:r>
+        <w:rPr>
+          <w:sz w:val="28"/>
+          <w:lang w:val="en-US"/>
+        </w:rPr>
+        <w:t>const</w:t>
+      </w:r>
+      <w:proofErr w:type="spellEnd"/>
+      <w:r>
+        <w:rPr>
+          <w:sz w:val="28"/>
+          <w:lang w:val="en-US"/>
+        </w:rPr>
+        <w:t xml:space="preserve"> void* p2)</w:t>
+      </w:r>
+      <w:r>
+        <w:rPr>
+          <w:sz w:val="28"/>
+          <w:lang w:val="en-US"/>
+        </w:rPr>
+        <w:t xml:space="preserve"> – </w:t>
+      </w:r>
+      <w:r>
+        <w:rPr>
+          <w:sz w:val="28"/>
+        </w:rPr>
+        <w:t>Porównanie</w:t>
+      </w:r>
+      <w:r>
+        <w:rPr>
+          <w:sz w:val="28"/>
+          <w:lang w:val="en-US"/>
+        </w:rPr>
+        <w:t xml:space="preserve"> </w:t>
+      </w:r>
+      <w:r>
+        <w:rPr>
+          <w:sz w:val="28"/>
+        </w:rPr>
+        <w:t>po</w:t>
+      </w:r>
+      <w:r>
+        <w:rPr>
+          <w:sz w:val="28"/>
+          <w:lang w:val="en-US"/>
+        </w:rPr>
+        <w:t xml:space="preserve"> </w:t>
+      </w:r>
+      <w:r>
+        <w:rPr>
+          <w:sz w:val="28"/>
+          <w:lang w:val="en-US"/>
+        </w:rPr>
+        <w:t>material</w:t>
+      </w:r>
+      <w:r>
+        <w:rPr>
+          <w:sz w:val="28"/>
+          <w:lang w:val="en-US"/>
+        </w:rPr>
+        <w:t xml:space="preserve"> </w:t>
+      </w:r>
+      <w:r>
+        <w:rPr>
+          <w:sz w:val="28"/>
+        </w:rPr>
+        <w:t>rosnąco</w:t>
+      </w:r>
+    </w:p>
+    <w:p>
+      <w:pPr>
+        <w:spacing w:after="0" w:line="276" w:lineRule="auto"/>
+        <w:rPr>
+          <w:sz w:val="28"/>
+        </w:rPr>
+      </w:pPr>
+      <w:proofErr w:type="spellStart"/>
+      <w:r>
+        <w:rPr>
+          <w:sz w:val="28"/>
+        </w:rPr>
+        <w:t>int</w:t>
+      </w:r>
+      <w:proofErr w:type="spellEnd"/>
+      <w:r>
+        <w:rPr>
+          <w:sz w:val="28"/>
+        </w:rPr>
+        <w:t xml:space="preserve"> </w:t>
+      </w:r>
+      <w:proofErr w:type="spellStart"/>
+      <w:r>
+        <w:rPr>
+          <w:sz w:val="28"/>
+        </w:rPr>
+        <w:t>comparMeterialD</w:t>
+      </w:r>
+      <w:proofErr w:type="spellEnd"/>
+      <w:r>
+        <w:rPr>
+          <w:sz w:val="28"/>
+        </w:rPr>
+        <w:t>(</w:t>
+      </w:r>
+      <w:proofErr w:type="spellStart"/>
+      <w:r>
+        <w:rPr>
+          <w:sz w:val="28"/>
+        </w:rPr>
+        <w:t>const</w:t>
+      </w:r>
+      <w:proofErr w:type="spellEnd"/>
+      <w:r>
+        <w:rPr>
+          <w:sz w:val="28"/>
+        </w:rPr>
+        <w:t xml:space="preserve"> </w:t>
+      </w:r>
+      <w:proofErr w:type="spellStart"/>
+      <w:r>
+        <w:rPr>
+          <w:sz w:val="28"/>
+        </w:rPr>
+        <w:t>void</w:t>
+      </w:r>
+      <w:proofErr w:type="spellEnd"/>
+      <w:r>
+        <w:rPr>
+          <w:sz w:val="28"/>
+        </w:rPr>
+        <w:t xml:space="preserve">* p1, </w:t>
+      </w:r>
+      <w:proofErr w:type="spellStart"/>
+      <w:r>
+        <w:rPr>
+          <w:sz w:val="28"/>
+        </w:rPr>
+        <w:t>const</w:t>
+      </w:r>
+      <w:proofErr w:type="spellEnd"/>
+      <w:r>
+        <w:rPr>
+          <w:sz w:val="28"/>
+        </w:rPr>
+        <w:t xml:space="preserve"> </w:t>
+      </w:r>
+      <w:proofErr w:type="spellStart"/>
+      <w:r>
+        <w:rPr>
+          <w:sz w:val="28"/>
+        </w:rPr>
+        <w:t>void</w:t>
+      </w:r>
+      <w:proofErr w:type="spellEnd"/>
+      <w:r>
+        <w:rPr>
+          <w:sz w:val="28"/>
+        </w:rPr>
+        <w:t>* p2)</w:t>
+      </w:r>
+      <w:r>
+        <w:rPr>
+          <w:sz w:val="28"/>
+        </w:rPr>
+        <w:t xml:space="preserve"> – Porównanie</w:t>
+      </w:r>
+      <w:r>
+        <w:rPr>
+          <w:sz w:val="28"/>
+        </w:rPr>
+        <w:t xml:space="preserve"> po materiale </w:t>
+      </w:r>
+      <w:r>
+        <w:rPr>
+          <w:sz w:val="28"/>
+        </w:rPr>
+        <w:t>malejąco</w:t>
+      </w:r>
+    </w:p>
+    <w:p>
+      <w:pPr>
+        <w:spacing w:after="0" w:line="276" w:lineRule="auto"/>
+        <w:rPr>
+          <w:sz w:val="28"/>
+        </w:rPr>
+      </w:pPr>
+      <w:proofErr w:type="spellStart"/>
+      <w:r>
+        <w:rPr>
+          <w:sz w:val="28"/>
+        </w:rPr>
+        <w:t>int</w:t>
+      </w:r>
+      <w:proofErr w:type="spellEnd"/>
+      <w:r>
+        <w:rPr>
+          <w:sz w:val="28"/>
+        </w:rPr>
+        <w:t xml:space="preserve"> </w:t>
+      </w:r>
+      <w:proofErr w:type="spellStart"/>
+      <w:r>
+        <w:rPr>
+          <w:sz w:val="28"/>
+        </w:rPr>
+        <w:t>comparPriceI</w:t>
+      </w:r>
+      <w:proofErr w:type="spellEnd"/>
+      <w:r>
+        <w:rPr>
+          <w:sz w:val="28"/>
+        </w:rPr>
+        <w:t>(</w:t>
+      </w:r>
+      <w:proofErr w:type="spellStart"/>
+      <w:r>
+        <w:rPr>
+          <w:sz w:val="28"/>
+        </w:rPr>
+        <w:t>const</w:t>
+      </w:r>
+      <w:proofErr w:type="spellEnd"/>
+      <w:r>
+        <w:rPr>
+          <w:sz w:val="28"/>
+        </w:rPr>
+        <w:t xml:space="preserve"> </w:t>
+      </w:r>
+      <w:proofErr w:type="spellStart"/>
+      <w:r>
+        <w:rPr>
+          <w:sz w:val="28"/>
+        </w:rPr>
+        <w:t>void</w:t>
+      </w:r>
+      <w:proofErr w:type="spellEnd"/>
+      <w:r>
+        <w:rPr>
+          <w:sz w:val="28"/>
+        </w:rPr>
+        <w:t xml:space="preserve">* p1, </w:t>
+      </w:r>
+      <w:proofErr w:type="spellStart"/>
+      <w:r>
+        <w:rPr>
+          <w:sz w:val="28"/>
+        </w:rPr>
+        <w:t>const</w:t>
+      </w:r>
+      <w:proofErr w:type="spellEnd"/>
+      <w:r>
+        <w:rPr>
+          <w:sz w:val="28"/>
+        </w:rPr>
+        <w:t xml:space="preserve"> </w:t>
+      </w:r>
+      <w:proofErr w:type="spellStart"/>
+      <w:r>
+        <w:rPr>
+          <w:sz w:val="28"/>
+        </w:rPr>
+        <w:t>void</w:t>
+      </w:r>
+      <w:proofErr w:type="spellEnd"/>
+      <w:r>
+        <w:rPr>
+          <w:sz w:val="28"/>
+        </w:rPr>
+        <w:t>* p2)</w:t>
+      </w:r>
+      <w:r>
+        <w:rPr>
+          <w:sz w:val="28"/>
+        </w:rPr>
+        <w:t xml:space="preserve"> – Porównanie</w:t>
+      </w:r>
+      <w:r>
+        <w:rPr>
+          <w:sz w:val="28"/>
+        </w:rPr>
+        <w:t xml:space="preserve"> po cenie </w:t>
+      </w:r>
+      <w:r>
+        <w:rPr>
+          <w:sz w:val="28"/>
+        </w:rPr>
+        <w:t>rosnąco</w:t>
+      </w:r>
+    </w:p>
+    <w:p>
+      <w:pPr>
+        <w:spacing w:after="0" w:line="276" w:lineRule="auto"/>
+        <w:rPr>
+          <w:sz w:val="28"/>
+        </w:rPr>
+      </w:pPr>
+      <w:proofErr w:type="spellStart"/>
+      <w:r>
+        <w:rPr>
+          <w:sz w:val="28"/>
+        </w:rPr>
+        <w:t>int</w:t>
+      </w:r>
+      <w:proofErr w:type="spellEnd"/>
+      <w:r>
+        <w:rPr>
+          <w:sz w:val="28"/>
+        </w:rPr>
+        <w:t xml:space="preserve"> </w:t>
+      </w:r>
+      <w:proofErr w:type="spellStart"/>
+      <w:r>
+        <w:rPr>
+          <w:sz w:val="28"/>
+        </w:rPr>
+        <w:t>comparPriceD</w:t>
+      </w:r>
+      <w:proofErr w:type="spellEnd"/>
+      <w:r>
+        <w:rPr>
+          <w:sz w:val="28"/>
+        </w:rPr>
+        <w:t>(</w:t>
+      </w:r>
+      <w:proofErr w:type="spellStart"/>
+      <w:r>
+        <w:rPr>
+          <w:sz w:val="28"/>
+        </w:rPr>
+        <w:t>const</w:t>
+      </w:r>
+      <w:proofErr w:type="spellEnd"/>
+      <w:r>
+        <w:rPr>
+          <w:sz w:val="28"/>
+        </w:rPr>
+        <w:t xml:space="preserve"> </w:t>
+      </w:r>
+      <w:proofErr w:type="spellStart"/>
+      <w:r>
+        <w:rPr>
+          <w:sz w:val="28"/>
+        </w:rPr>
+        <w:t>void</w:t>
+      </w:r>
+      <w:proofErr w:type="spellEnd"/>
+      <w:r>
+        <w:rPr>
+          <w:sz w:val="28"/>
+        </w:rPr>
+        <w:t xml:space="preserve">* p1, </w:t>
+      </w:r>
+      <w:proofErr w:type="spellStart"/>
+      <w:r>
+        <w:rPr>
+          <w:sz w:val="28"/>
+        </w:rPr>
+        <w:t>const</w:t>
+      </w:r>
+      <w:proofErr w:type="spellEnd"/>
+      <w:r>
+        <w:rPr>
+          <w:sz w:val="28"/>
+        </w:rPr>
+        <w:t xml:space="preserve"> </w:t>
+      </w:r>
+      <w:proofErr w:type="spellStart"/>
+      <w:r>
+        <w:rPr>
+          <w:sz w:val="28"/>
+        </w:rPr>
+        <w:t>void</w:t>
+      </w:r>
+      <w:proofErr w:type="spellEnd"/>
+      <w:r>
+        <w:rPr>
+          <w:sz w:val="28"/>
+        </w:rPr>
+        <w:t>* p2)</w:t>
+      </w:r>
+      <w:r>
+        <w:rPr>
+          <w:sz w:val="28"/>
+        </w:rPr>
+        <w:t xml:space="preserve"> – Porównanie</w:t>
+      </w:r>
+      <w:r>
+        <w:rPr>
+          <w:sz w:val="28"/>
+        </w:rPr>
+        <w:t xml:space="preserve"> po cenie </w:t>
+      </w:r>
+      <w:r>
+        <w:rPr>
+          <w:sz w:val="28"/>
+        </w:rPr>
+        <w:t>malejąco</w:t>
+      </w:r>
+    </w:p>
+    <w:p>
+      <w:pPr>
+        <w:spacing w:after="0" w:line="276" w:lineRule="auto"/>
+        <w:rPr>
+          <w:sz w:val="28"/>
+        </w:rPr>
+      </w:pPr>
+      <w:proofErr w:type="spellStart"/>
+      <w:r>
+        <w:rPr>
+          <w:sz w:val="28"/>
+        </w:rPr>
+        <w:t>int</w:t>
+      </w:r>
+      <w:proofErr w:type="spellEnd"/>
+      <w:r>
+        <w:rPr>
+          <w:sz w:val="28"/>
+        </w:rPr>
+        <w:t xml:space="preserve"> </w:t>
+      </w:r>
+      <w:proofErr w:type="spellStart"/>
+      <w:r>
+        <w:rPr>
+          <w:sz w:val="28"/>
+        </w:rPr>
+        <w:t>comparDateI</w:t>
+      </w:r>
+      <w:proofErr w:type="spellEnd"/>
+      <w:r>
+        <w:rPr>
+          <w:sz w:val="28"/>
+        </w:rPr>
+        <w:t>(</w:t>
+      </w:r>
+      <w:proofErr w:type="spellStart"/>
+      <w:r>
+        <w:rPr>
+          <w:sz w:val="28"/>
+        </w:rPr>
+        <w:t>const</w:t>
+      </w:r>
+      <w:proofErr w:type="spellEnd"/>
+      <w:r>
+        <w:rPr>
+          <w:sz w:val="28"/>
+        </w:rPr>
+        <w:t xml:space="preserve"> </w:t>
+      </w:r>
+      <w:proofErr w:type="spellStart"/>
+      <w:r>
+        <w:rPr>
+          <w:sz w:val="28"/>
+        </w:rPr>
+        <w:t>void</w:t>
+      </w:r>
+      <w:proofErr w:type="spellEnd"/>
+      <w:r>
+        <w:rPr>
+          <w:sz w:val="28"/>
+        </w:rPr>
+        <w:t xml:space="preserve">* p1, </w:t>
+      </w:r>
+      <w:proofErr w:type="spellStart"/>
+      <w:r>
+        <w:rPr>
+          <w:sz w:val="28"/>
+        </w:rPr>
+        <w:t>const</w:t>
+      </w:r>
+      <w:proofErr w:type="spellEnd"/>
+      <w:r>
+        <w:rPr>
+          <w:sz w:val="28"/>
+        </w:rPr>
+        <w:t xml:space="preserve"> </w:t>
+      </w:r>
+      <w:proofErr w:type="spellStart"/>
+      <w:r>
+        <w:rPr>
+          <w:sz w:val="28"/>
+        </w:rPr>
+        <w:t>void</w:t>
+      </w:r>
+      <w:proofErr w:type="spellEnd"/>
+      <w:r>
+        <w:rPr>
+          <w:sz w:val="28"/>
+        </w:rPr>
+        <w:t>* p2)</w:t>
+      </w:r>
+      <w:r>
+        <w:rPr>
+          <w:sz w:val="28"/>
+        </w:rPr>
+        <w:t xml:space="preserve"> – Porównanie</w:t>
+      </w:r>
+      <w:r>
+        <w:rPr>
+          <w:sz w:val="28"/>
+        </w:rPr>
+        <w:t xml:space="preserve"> po dacie wprowadzenia </w:t>
+      </w:r>
+      <w:r>
+        <w:rPr>
+          <w:sz w:val="28"/>
+        </w:rPr>
+        <w:t>rosnąco</w:t>
+      </w:r>
+    </w:p>
+    <w:p>
+      <w:pPr>
+        <w:spacing w:after="0" w:line="276" w:lineRule="auto"/>
+        <w:rPr>
+          <w:sz w:val="28"/>
+        </w:rPr>
+      </w:pPr>
+      <w:proofErr w:type="spellStart"/>
+      <w:r>
+        <w:rPr>
+          <w:sz w:val="28"/>
+        </w:rPr>
+        <w:lastRenderedPageBreak/>
+        <w:t>int</w:t>
+      </w:r>
+      <w:proofErr w:type="spellEnd"/>
+      <w:r>
+        <w:rPr>
+          <w:sz w:val="28"/>
+        </w:rPr>
+        <w:t xml:space="preserve"> </w:t>
+      </w:r>
+      <w:proofErr w:type="spellStart"/>
+      <w:r>
+        <w:rPr>
+          <w:sz w:val="28"/>
+        </w:rPr>
+        <w:t>comparDateD</w:t>
+      </w:r>
+      <w:proofErr w:type="spellEnd"/>
+      <w:r>
+        <w:rPr>
+          <w:sz w:val="28"/>
+        </w:rPr>
+        <w:t>(</w:t>
+      </w:r>
+      <w:proofErr w:type="spellStart"/>
+      <w:r>
+        <w:rPr>
+          <w:sz w:val="28"/>
+        </w:rPr>
+        <w:t>const</w:t>
+      </w:r>
+      <w:proofErr w:type="spellEnd"/>
+      <w:r>
+        <w:rPr>
+          <w:sz w:val="28"/>
+        </w:rPr>
+        <w:t xml:space="preserve"> </w:t>
+      </w:r>
+      <w:proofErr w:type="spellStart"/>
+      <w:r>
+        <w:rPr>
+          <w:sz w:val="28"/>
+        </w:rPr>
+        <w:t>void</w:t>
+      </w:r>
+      <w:proofErr w:type="spellEnd"/>
+      <w:r>
+        <w:rPr>
+          <w:sz w:val="28"/>
+        </w:rPr>
+        <w:t xml:space="preserve">* p1, </w:t>
+      </w:r>
+      <w:proofErr w:type="spellStart"/>
+      <w:r>
+        <w:rPr>
+          <w:sz w:val="28"/>
+        </w:rPr>
+        <w:t>const</w:t>
+      </w:r>
+      <w:proofErr w:type="spellEnd"/>
+      <w:r>
+        <w:rPr>
+          <w:sz w:val="28"/>
+        </w:rPr>
+        <w:t xml:space="preserve"> </w:t>
+      </w:r>
+      <w:proofErr w:type="spellStart"/>
+      <w:r>
+        <w:rPr>
+          <w:sz w:val="28"/>
+        </w:rPr>
+        <w:t>void</w:t>
+      </w:r>
+      <w:proofErr w:type="spellEnd"/>
+      <w:r>
+        <w:rPr>
+          <w:sz w:val="28"/>
+        </w:rPr>
+        <w:t>* p2)</w:t>
+      </w:r>
+      <w:r>
+        <w:rPr>
+          <w:sz w:val="28"/>
+        </w:rPr>
+        <w:t xml:space="preserve"> – Porównanie</w:t>
+      </w:r>
+      <w:r>
+        <w:rPr>
+          <w:sz w:val="28"/>
+        </w:rPr>
+        <w:t xml:space="preserve"> po dacie wprowadzenia </w:t>
+      </w:r>
+      <w:r>
+        <w:rPr>
+          <w:sz w:val="28"/>
+        </w:rPr>
+        <w:t>malejąco</w:t>
+      </w:r>
+    </w:p>
+    <w:p>
+      <w:pPr>
+        <w:spacing w:after="0" w:line="276" w:lineRule="auto"/>
+        <w:rPr>
+          <w:sz w:val="28"/>
+        </w:rPr>
+      </w:pPr>
+      <w:proofErr w:type="spellStart"/>
+      <w:r>
+        <w:rPr>
+          <w:sz w:val="28"/>
+        </w:rPr>
+        <w:t>int</w:t>
+      </w:r>
+      <w:proofErr w:type="spellEnd"/>
+      <w:r>
+        <w:rPr>
+          <w:sz w:val="28"/>
+        </w:rPr>
+        <w:t xml:space="preserve"> </w:t>
+      </w:r>
+      <w:proofErr w:type="spellStart"/>
+      <w:r>
+        <w:rPr>
+          <w:sz w:val="28"/>
+        </w:rPr>
+        <w:t>comparProductionYearI</w:t>
+      </w:r>
+      <w:proofErr w:type="spellEnd"/>
+      <w:r>
+        <w:rPr>
+          <w:sz w:val="28"/>
+        </w:rPr>
+        <w:t>(</w:t>
+      </w:r>
+      <w:proofErr w:type="spellStart"/>
+      <w:r>
+        <w:rPr>
+          <w:sz w:val="28"/>
+        </w:rPr>
+        <w:t>const</w:t>
+      </w:r>
+      <w:proofErr w:type="spellEnd"/>
+      <w:r>
+        <w:rPr>
+          <w:sz w:val="28"/>
+        </w:rPr>
+        <w:t xml:space="preserve"> </w:t>
+      </w:r>
+      <w:proofErr w:type="spellStart"/>
+      <w:r>
+        <w:rPr>
+          <w:sz w:val="28"/>
+        </w:rPr>
+        <w:t>void</w:t>
+      </w:r>
+      <w:proofErr w:type="spellEnd"/>
+      <w:r>
+        <w:rPr>
+          <w:sz w:val="28"/>
+        </w:rPr>
+        <w:t xml:space="preserve">* p1, </w:t>
+      </w:r>
+      <w:proofErr w:type="spellStart"/>
+      <w:r>
+        <w:rPr>
+          <w:sz w:val="28"/>
+        </w:rPr>
+        <w:t>const</w:t>
+      </w:r>
+      <w:proofErr w:type="spellEnd"/>
+      <w:r>
+        <w:rPr>
+          <w:sz w:val="28"/>
+        </w:rPr>
+        <w:t xml:space="preserve"> </w:t>
+      </w:r>
+      <w:proofErr w:type="spellStart"/>
+      <w:r>
+        <w:rPr>
+          <w:sz w:val="28"/>
+        </w:rPr>
+        <w:t>void</w:t>
+      </w:r>
+      <w:proofErr w:type="spellEnd"/>
+      <w:r>
+        <w:rPr>
+          <w:sz w:val="28"/>
+        </w:rPr>
+        <w:t>* p2)</w:t>
+      </w:r>
+      <w:r>
+        <w:rPr>
+          <w:sz w:val="28"/>
+        </w:rPr>
+        <w:t xml:space="preserve"> – Porównanie</w:t>
+      </w:r>
+      <w:r>
+        <w:rPr>
+          <w:sz w:val="28"/>
+        </w:rPr>
+        <w:t xml:space="preserve"> po dacie produkcji </w:t>
+      </w:r>
+      <w:r>
+        <w:rPr>
+          <w:sz w:val="28"/>
+        </w:rPr>
+        <w:t>rosnąco</w:t>
+      </w:r>
+    </w:p>
+    <w:p>
+      <w:pPr>
+        <w:spacing w:after="0" w:line="276" w:lineRule="auto"/>
+        <w:rPr>
+          <w:sz w:val="28"/>
+        </w:rPr>
+      </w:pPr>
+      <w:proofErr w:type="spellStart"/>
+      <w:r>
+        <w:rPr>
+          <w:sz w:val="28"/>
+        </w:rPr>
+        <w:t>int</w:t>
+      </w:r>
+      <w:proofErr w:type="spellEnd"/>
+      <w:r>
+        <w:rPr>
+          <w:sz w:val="28"/>
+        </w:rPr>
+        <w:t xml:space="preserve"> </w:t>
+      </w:r>
+      <w:proofErr w:type="spellStart"/>
+      <w:r>
+        <w:rPr>
+          <w:sz w:val="28"/>
+        </w:rPr>
+        <w:t>comparProductionYearD</w:t>
+      </w:r>
+      <w:proofErr w:type="spellEnd"/>
+      <w:r>
+        <w:rPr>
+          <w:sz w:val="28"/>
+        </w:rPr>
+        <w:t>(</w:t>
+      </w:r>
+      <w:proofErr w:type="spellStart"/>
+      <w:r>
+        <w:rPr>
+          <w:sz w:val="28"/>
+        </w:rPr>
+        <w:t>const</w:t>
+      </w:r>
+      <w:proofErr w:type="spellEnd"/>
+      <w:r>
+        <w:rPr>
+          <w:sz w:val="28"/>
+        </w:rPr>
+        <w:t xml:space="preserve"> </w:t>
+      </w:r>
+      <w:proofErr w:type="spellStart"/>
+      <w:r>
+        <w:rPr>
+          <w:sz w:val="28"/>
+        </w:rPr>
+        <w:t>void</w:t>
+      </w:r>
+      <w:proofErr w:type="spellEnd"/>
+      <w:r>
+        <w:rPr>
+          <w:sz w:val="28"/>
+        </w:rPr>
+        <w:t xml:space="preserve">* p1, </w:t>
+      </w:r>
+      <w:proofErr w:type="spellStart"/>
+      <w:r>
+        <w:rPr>
+          <w:sz w:val="28"/>
+        </w:rPr>
+        <w:t>const</w:t>
+      </w:r>
+      <w:proofErr w:type="spellEnd"/>
+      <w:r>
+        <w:rPr>
+          <w:sz w:val="28"/>
+        </w:rPr>
+        <w:t xml:space="preserve"> </w:t>
+      </w:r>
+      <w:proofErr w:type="spellStart"/>
+      <w:r>
+        <w:rPr>
+          <w:sz w:val="28"/>
+        </w:rPr>
+        <w:t>void</w:t>
+      </w:r>
+      <w:proofErr w:type="spellEnd"/>
+      <w:r>
+        <w:rPr>
+          <w:sz w:val="28"/>
+        </w:rPr>
+        <w:t>* p2)</w:t>
+      </w:r>
+      <w:r>
+        <w:rPr>
+          <w:sz w:val="28"/>
+        </w:rPr>
+        <w:t xml:space="preserve"> – Porównanie</w:t>
+      </w:r>
+      <w:r>
+        <w:rPr>
+          <w:sz w:val="28"/>
+        </w:rPr>
+        <w:t xml:space="preserve"> po dacie produkcji </w:t>
+      </w:r>
+      <w:r>
+        <w:rPr>
+          <w:sz w:val="28"/>
+        </w:rPr>
+        <w:t>malejąco</w:t>
+      </w:r>
+    </w:p>
+    <w:p>
+      <w:pPr>
+        <w:spacing w:after="0" w:line="276" w:lineRule="auto"/>
+        <w:rPr>
+          <w:sz w:val="28"/>
+        </w:rPr>
+      </w:pPr>
+      <w:proofErr w:type="spellStart"/>
+      <w:r>
+        <w:rPr>
+          <w:sz w:val="28"/>
+        </w:rPr>
+        <w:t>void</w:t>
+      </w:r>
+      <w:proofErr w:type="spellEnd"/>
+      <w:r>
+        <w:rPr>
+          <w:sz w:val="28"/>
+        </w:rPr>
+        <w:t xml:space="preserve"> </w:t>
+      </w:r>
+      <w:proofErr w:type="spellStart"/>
+      <w:r>
+        <w:rPr>
+          <w:sz w:val="28"/>
+        </w:rPr>
+        <w:t>testVectorDodawanieElementow</w:t>
+      </w:r>
+      <w:proofErr w:type="spellEnd"/>
+      <w:r>
+        <w:rPr>
+          <w:sz w:val="28"/>
+        </w:rPr>
+        <w:t>(</w:t>
+      </w:r>
+      <w:proofErr w:type="spellStart"/>
+      <w:r>
+        <w:rPr>
+          <w:sz w:val="28"/>
+        </w:rPr>
+        <w:t>void</w:t>
+      </w:r>
+      <w:proofErr w:type="spellEnd"/>
+      <w:r>
+        <w:rPr>
+          <w:sz w:val="28"/>
+        </w:rPr>
+        <w:t>)</w:t>
+      </w:r>
+      <w:r>
+        <w:rPr>
+          <w:sz w:val="28"/>
+        </w:rPr>
+        <w:t xml:space="preserve"> – Testuje mechanizm dodawania rekordów do bazy danych</w:t>
+      </w:r>
+    </w:p>
+    <w:p>
+      <w:pPr>
+        <w:spacing w:after="0" w:line="276" w:lineRule="auto"/>
+        <w:rPr>
+          <w:sz w:val="28"/>
+        </w:rPr>
+      </w:pPr>
+      <w:proofErr w:type="spellStart"/>
+      <w:r>
+        <w:rPr>
+          <w:sz w:val="28"/>
+        </w:rPr>
+        <w:t>void</w:t>
+      </w:r>
+      <w:proofErr w:type="spellEnd"/>
+      <w:r>
+        <w:rPr>
+          <w:sz w:val="28"/>
+        </w:rPr>
+        <w:t xml:space="preserve"> </w:t>
+      </w:r>
+      <w:proofErr w:type="spellStart"/>
+      <w:r>
+        <w:rPr>
+          <w:sz w:val="28"/>
+        </w:rPr>
+        <w:t>testWypisaniaDanych</w:t>
+      </w:r>
+      <w:proofErr w:type="spellEnd"/>
+      <w:r>
+        <w:rPr>
+          <w:sz w:val="28"/>
+        </w:rPr>
+        <w:t>(</w:t>
+      </w:r>
+      <w:proofErr w:type="spellStart"/>
+      <w:r>
+        <w:rPr>
+          <w:sz w:val="28"/>
+        </w:rPr>
+        <w:t>void</w:t>
+      </w:r>
+      <w:proofErr w:type="spellEnd"/>
+      <w:r>
+        <w:rPr>
+          <w:sz w:val="28"/>
+        </w:rPr>
+        <w:t>)</w:t>
+      </w:r>
+      <w:r>
+        <w:rPr>
+          <w:sz w:val="28"/>
+        </w:rPr>
+        <w:t xml:space="preserve"> – Testuje m</w:t>
+      </w:r>
+      <w:r>
+        <w:rPr>
+          <w:sz w:val="28"/>
+        </w:rPr>
+        <w:t>echanizm wypisywania rekordów</w:t>
+      </w:r>
+    </w:p>
+    <w:p>
+      <w:pPr>
+        <w:spacing w:after="0" w:line="276" w:lineRule="auto"/>
+        <w:rPr>
+          <w:sz w:val="28"/>
+        </w:rPr>
+      </w:pPr>
+      <w:proofErr w:type="spellStart"/>
+      <w:r>
+        <w:rPr>
+          <w:sz w:val="28"/>
+        </w:rPr>
+        <w:t>void</w:t>
+      </w:r>
+      <w:proofErr w:type="spellEnd"/>
+      <w:r>
+        <w:rPr>
+          <w:sz w:val="28"/>
+        </w:rPr>
+        <w:t xml:space="preserve"> </w:t>
+      </w:r>
+      <w:proofErr w:type="spellStart"/>
+      <w:r>
+        <w:rPr>
+          <w:sz w:val="28"/>
+        </w:rPr>
+        <w:t>testSortowan</w:t>
+      </w:r>
+      <w:proofErr w:type="spellEnd"/>
+      <w:r>
+        <w:rPr>
+          <w:sz w:val="28"/>
+        </w:rPr>
+        <w:t>(</w:t>
+      </w:r>
+      <w:proofErr w:type="spellStart"/>
+      <w:r>
+        <w:rPr>
+          <w:sz w:val="28"/>
+        </w:rPr>
+        <w:t>void</w:t>
+      </w:r>
+      <w:proofErr w:type="spellEnd"/>
+      <w:r>
+        <w:rPr>
+          <w:sz w:val="28"/>
+        </w:rPr>
+        <w:t>)</w:t>
+      </w:r>
+      <w:r>
+        <w:rPr>
+          <w:sz w:val="28"/>
+        </w:rPr>
+        <w:t xml:space="preserve"> – Testuje w</w:t>
+      </w:r>
+      <w:r>
+        <w:rPr>
+          <w:sz w:val="28"/>
+        </w:rPr>
+        <w:t>szystkie sortowania</w:t>
+      </w:r>
+    </w:p>
+    <w:p>
+      <w:pPr>
+        <w:spacing w:after="0" w:line="276" w:lineRule="auto"/>
+        <w:rPr>
+          <w:sz w:val="28"/>
+        </w:rPr>
+      </w:pPr>
+      <w:proofErr w:type="spellStart"/>
+      <w:r>
+        <w:rPr>
+          <w:sz w:val="28"/>
+        </w:rPr>
+        <w:t>void</w:t>
+      </w:r>
+      <w:proofErr w:type="spellEnd"/>
+      <w:r>
+        <w:rPr>
+          <w:sz w:val="28"/>
+        </w:rPr>
+        <w:t xml:space="preserve"> zainicjalizuj(</w:t>
+      </w:r>
+      <w:proofErr w:type="spellStart"/>
+      <w:r>
+        <w:rPr>
+          <w:sz w:val="28"/>
+        </w:rPr>
+        <w:t>struct</w:t>
+      </w:r>
+      <w:proofErr w:type="spellEnd"/>
+      <w:r>
+        <w:rPr>
+          <w:sz w:val="28"/>
+        </w:rPr>
+        <w:t xml:space="preserve"> </w:t>
+      </w:r>
+      <w:proofErr w:type="spellStart"/>
+      <w:r>
+        <w:rPr>
+          <w:sz w:val="28"/>
+        </w:rPr>
+        <w:t>Vector</w:t>
+      </w:r>
+      <w:proofErr w:type="spellEnd"/>
+      <w:r>
+        <w:rPr>
+          <w:sz w:val="28"/>
+        </w:rPr>
+        <w:t xml:space="preserve"> *</w:t>
+      </w:r>
+      <w:proofErr w:type="spellStart"/>
+      <w:r>
+        <w:rPr>
+          <w:sz w:val="28"/>
+        </w:rPr>
+        <w:t>vector</w:t>
+      </w:r>
+      <w:proofErr w:type="spellEnd"/>
+      <w:r>
+        <w:rPr>
+          <w:sz w:val="28"/>
+        </w:rPr>
+        <w:t>)</w:t>
+      </w:r>
+      <w:r>
+        <w:rPr>
+          <w:sz w:val="28"/>
+        </w:rPr>
+        <w:t xml:space="preserve"> – </w:t>
+      </w:r>
+      <w:r>
+        <w:rPr>
+          <w:sz w:val="28"/>
+        </w:rPr>
+        <w:t xml:space="preserve">Przygotowanie </w:t>
+      </w:r>
+      <w:proofErr w:type="spellStart"/>
+      <w:r>
+        <w:rPr>
+          <w:sz w:val="28"/>
+        </w:rPr>
+        <w:t>vectora</w:t>
+      </w:r>
+      <w:proofErr w:type="spellEnd"/>
+      <w:r>
+        <w:rPr>
+          <w:sz w:val="28"/>
+        </w:rPr>
+        <w:t xml:space="preserve"> do pracy</w:t>
+      </w:r>
+    </w:p>
+    <w:p>
+      <w:pPr>
+        <w:spacing w:after="0" w:line="276" w:lineRule="auto"/>
+        <w:rPr>
+          <w:sz w:val="28"/>
+        </w:rPr>
+      </w:pPr>
+      <w:proofErr w:type="spellStart"/>
+      <w:r>
+        <w:rPr>
+          <w:sz w:val="28"/>
+        </w:rPr>
+        <w:t>void</w:t>
+      </w:r>
+      <w:proofErr w:type="spellEnd"/>
+      <w:r>
+        <w:rPr>
+          <w:sz w:val="28"/>
+        </w:rPr>
+        <w:t xml:space="preserve"> </w:t>
+      </w:r>
+      <w:proofErr w:type="spellStart"/>
+      <w:r>
+        <w:rPr>
+          <w:sz w:val="28"/>
+        </w:rPr>
+        <w:t>push_back</w:t>
+      </w:r>
+      <w:proofErr w:type="spellEnd"/>
+      <w:r>
+        <w:rPr>
+          <w:sz w:val="28"/>
+        </w:rPr>
+        <w:t>(</w:t>
+      </w:r>
+      <w:proofErr w:type="spellStart"/>
+      <w:r>
+        <w:rPr>
+          <w:sz w:val="28"/>
+        </w:rPr>
+        <w:t>struct</w:t>
+      </w:r>
+      <w:proofErr w:type="spellEnd"/>
+      <w:r>
+        <w:rPr>
+          <w:sz w:val="28"/>
+        </w:rPr>
+        <w:t xml:space="preserve"> </w:t>
+      </w:r>
+      <w:proofErr w:type="spellStart"/>
+      <w:r>
+        <w:rPr>
+          <w:sz w:val="28"/>
+        </w:rPr>
+        <w:t>Vector</w:t>
+      </w:r>
+      <w:proofErr w:type="spellEnd"/>
+      <w:r>
+        <w:rPr>
+          <w:sz w:val="28"/>
+        </w:rPr>
+        <w:t xml:space="preserve"> *</w:t>
+      </w:r>
+      <w:proofErr w:type="spellStart"/>
+      <w:r>
+        <w:rPr>
+          <w:sz w:val="28"/>
+        </w:rPr>
+        <w:t>vector</w:t>
+      </w:r>
+      <w:proofErr w:type="spellEnd"/>
+      <w:r>
+        <w:rPr>
+          <w:sz w:val="28"/>
+        </w:rPr>
+        <w:t xml:space="preserve">, </w:t>
+      </w:r>
+      <w:proofErr w:type="spellStart"/>
+      <w:r>
+        <w:rPr>
+          <w:sz w:val="28"/>
+        </w:rPr>
+        <w:t>struct</w:t>
+      </w:r>
+      <w:proofErr w:type="spellEnd"/>
+      <w:r>
+        <w:rPr>
+          <w:sz w:val="28"/>
+        </w:rPr>
+        <w:t xml:space="preserve"> Guzik guzik)</w:t>
+      </w:r>
+      <w:r>
+        <w:rPr>
+          <w:sz w:val="28"/>
+        </w:rPr>
+        <w:t xml:space="preserve"> – Dodanie element na koniec </w:t>
+      </w:r>
+      <w:proofErr w:type="spellStart"/>
+      <w:r>
+        <w:rPr>
+          <w:sz w:val="28"/>
+        </w:rPr>
+        <w:t>vectora</w:t>
+      </w:r>
+      <w:proofErr w:type="spellEnd"/>
+    </w:p>
+    <w:p>
+      <w:pPr>
+        <w:spacing w:after="0" w:line="276" w:lineRule="auto"/>
+        <w:rPr>
+          <w:sz w:val="28"/>
+        </w:rPr>
+      </w:pPr>
+      <w:proofErr w:type="spellStart"/>
+      <w:r>
+        <w:rPr>
+          <w:sz w:val="28"/>
+        </w:rPr>
+        <w:t>void</w:t>
+      </w:r>
+      <w:proofErr w:type="spellEnd"/>
+      <w:r>
+        <w:rPr>
+          <w:sz w:val="28"/>
+        </w:rPr>
+        <w:t xml:space="preserve"> </w:t>
+      </w:r>
+      <w:proofErr w:type="spellStart"/>
+      <w:r>
+        <w:rPr>
+          <w:sz w:val="28"/>
+        </w:rPr>
+        <w:t>delete</w:t>
+      </w:r>
+      <w:proofErr w:type="spellEnd"/>
+      <w:r>
+        <w:rPr>
+          <w:sz w:val="28"/>
+        </w:rPr>
+        <w:t>(</w:t>
+      </w:r>
+      <w:proofErr w:type="spellStart"/>
+      <w:r>
+        <w:rPr>
+          <w:sz w:val="28"/>
+        </w:rPr>
+        <w:t>struct</w:t>
+      </w:r>
+      <w:proofErr w:type="spellEnd"/>
+      <w:r>
+        <w:rPr>
+          <w:sz w:val="28"/>
+        </w:rPr>
+        <w:t xml:space="preserve"> </w:t>
+      </w:r>
+      <w:proofErr w:type="spellStart"/>
+      <w:r>
+        <w:rPr>
+          <w:sz w:val="28"/>
+        </w:rPr>
+        <w:t>Vector</w:t>
+      </w:r>
+      <w:proofErr w:type="spellEnd"/>
+      <w:r>
+        <w:rPr>
+          <w:sz w:val="28"/>
+        </w:rPr>
+        <w:t xml:space="preserve"> *</w:t>
+      </w:r>
+      <w:proofErr w:type="spellStart"/>
+      <w:r>
+        <w:rPr>
+          <w:sz w:val="28"/>
+        </w:rPr>
+        <w:t>vector</w:t>
+      </w:r>
+      <w:proofErr w:type="spellEnd"/>
+      <w:r>
+        <w:rPr>
+          <w:sz w:val="28"/>
+        </w:rPr>
+        <w:t xml:space="preserve">, </w:t>
+      </w:r>
+      <w:proofErr w:type="spellStart"/>
+      <w:r>
+        <w:rPr>
+          <w:sz w:val="28"/>
+        </w:rPr>
+        <w:t>int</w:t>
+      </w:r>
+      <w:proofErr w:type="spellEnd"/>
+      <w:r>
+        <w:rPr>
+          <w:sz w:val="28"/>
+        </w:rPr>
+        <w:t xml:space="preserve"> index)</w:t>
+      </w:r>
+      <w:r>
+        <w:rPr>
+          <w:sz w:val="28"/>
+        </w:rPr>
+        <w:t xml:space="preserve"> – </w:t>
+      </w:r>
+      <w:r>
+        <w:rPr>
+          <w:sz w:val="28"/>
+        </w:rPr>
+        <w:t>Usuniecie wybranego elementu</w:t>
+      </w:r>
+    </w:p>
+    <w:p>
+      <w:pPr>
+        <w:spacing w:after="0" w:line="276" w:lineRule="auto"/>
+        <w:rPr>
+          <w:sz w:val="28"/>
+        </w:rPr>
+      </w:pPr>
+      <w:proofErr w:type="spellStart"/>
+      <w:r>
+        <w:rPr>
+          <w:sz w:val="28"/>
+        </w:rPr>
+        <w:t>void</w:t>
+      </w:r>
+      <w:proofErr w:type="spellEnd"/>
+      <w:r>
+        <w:rPr>
+          <w:sz w:val="28"/>
+        </w:rPr>
+        <w:t xml:space="preserve"> </w:t>
+      </w:r>
+      <w:proofErr w:type="spellStart"/>
+      <w:r>
+        <w:rPr>
+          <w:sz w:val="28"/>
+        </w:rPr>
+        <w:t>empty</w:t>
+      </w:r>
+      <w:proofErr w:type="spellEnd"/>
+      <w:r>
+        <w:rPr>
+          <w:sz w:val="28"/>
+        </w:rPr>
+        <w:t>(</w:t>
+      </w:r>
+      <w:proofErr w:type="spellStart"/>
+      <w:r>
+        <w:rPr>
+          <w:sz w:val="28"/>
+        </w:rPr>
+        <w:t>struct</w:t>
+      </w:r>
+      <w:proofErr w:type="spellEnd"/>
+      <w:r>
+        <w:rPr>
+          <w:sz w:val="28"/>
+        </w:rPr>
+        <w:t xml:space="preserve"> </w:t>
+      </w:r>
+      <w:proofErr w:type="spellStart"/>
+      <w:r>
+        <w:rPr>
+          <w:sz w:val="28"/>
+        </w:rPr>
+        <w:t>Vector</w:t>
+      </w:r>
+      <w:proofErr w:type="spellEnd"/>
+      <w:r>
+        <w:rPr>
+          <w:sz w:val="28"/>
+        </w:rPr>
+        <w:t xml:space="preserve"> *</w:t>
+      </w:r>
+      <w:proofErr w:type="spellStart"/>
+      <w:r>
+        <w:rPr>
+          <w:sz w:val="28"/>
+        </w:rPr>
+        <w:t>vector</w:t>
+      </w:r>
+      <w:proofErr w:type="spellEnd"/>
+      <w:r>
+        <w:rPr>
+          <w:sz w:val="28"/>
+        </w:rPr>
+        <w:t>)</w:t>
+      </w:r>
+      <w:r>
+        <w:rPr>
+          <w:sz w:val="28"/>
+        </w:rPr>
+        <w:t xml:space="preserve"> – </w:t>
+      </w:r>
+      <w:r>
+        <w:rPr>
+          <w:sz w:val="28"/>
+        </w:rPr>
+        <w:t xml:space="preserve">Wyczyszczenie </w:t>
+      </w:r>
+      <w:proofErr w:type="spellStart"/>
+      <w:r>
+        <w:rPr>
+          <w:sz w:val="28"/>
+        </w:rPr>
+        <w:t>vectora</w:t>
+      </w:r>
+      <w:proofErr w:type="spellEnd"/>
+    </w:p>
+    <w:p>
+      <w:pPr>
+        <w:spacing w:after="0" w:line="276" w:lineRule="auto"/>
+        <w:rPr>
+          <w:sz w:val="28"/>
+        </w:rPr>
+      </w:pPr>
+      <w:proofErr w:type="spellStart"/>
+      <w:r>
+        <w:rPr>
+          <w:sz w:val="28"/>
+        </w:rPr>
+        <w:t>void</w:t>
+      </w:r>
+      <w:proofErr w:type="spellEnd"/>
+      <w:r>
+        <w:rPr>
+          <w:sz w:val="28"/>
+        </w:rPr>
+        <w:t xml:space="preserve"> wypisz(</w:t>
+      </w:r>
+      <w:proofErr w:type="spellStart"/>
+      <w:r>
+        <w:rPr>
+          <w:sz w:val="28"/>
+        </w:rPr>
+        <w:t>struct</w:t>
+      </w:r>
+      <w:proofErr w:type="spellEnd"/>
+      <w:r>
+        <w:rPr>
+          <w:sz w:val="28"/>
+        </w:rPr>
+        <w:t xml:space="preserve"> </w:t>
+      </w:r>
+      <w:proofErr w:type="spellStart"/>
+      <w:r>
+        <w:rPr>
+          <w:sz w:val="28"/>
+        </w:rPr>
+        <w:t>Vector</w:t>
+      </w:r>
+      <w:proofErr w:type="spellEnd"/>
+      <w:r>
+        <w:rPr>
+          <w:sz w:val="28"/>
+        </w:rPr>
+        <w:t xml:space="preserve"> *</w:t>
+      </w:r>
+      <w:proofErr w:type="spellStart"/>
+      <w:r>
+        <w:rPr>
+          <w:sz w:val="28"/>
+        </w:rPr>
+        <w:t>vector</w:t>
+      </w:r>
+      <w:proofErr w:type="spellEnd"/>
+      <w:r>
+        <w:rPr>
+          <w:sz w:val="28"/>
+        </w:rPr>
+        <w:t>)</w:t>
+      </w:r>
+      <w:r>
+        <w:rPr>
+          <w:sz w:val="28"/>
+        </w:rPr>
+        <w:t xml:space="preserve"> – </w:t>
+      </w:r>
+      <w:r>
+        <w:rPr>
+          <w:sz w:val="28"/>
+        </w:rPr>
+        <w:t xml:space="preserve">Wypisanie </w:t>
+      </w:r>
+      <w:r>
+        <w:rPr>
+          <w:sz w:val="28"/>
+        </w:rPr>
+        <w:t>zawartości</w:t>
+      </w:r>
+      <w:r>
+        <w:rPr>
+          <w:sz w:val="28"/>
+        </w:rPr>
+        <w:t xml:space="preserve"> </w:t>
+      </w:r>
+      <w:proofErr w:type="spellStart"/>
+      <w:r>
+        <w:rPr>
+          <w:sz w:val="28"/>
+        </w:rPr>
+        <w:t>vectora</w:t>
+      </w:r>
+      <w:proofErr w:type="spellEnd"/>
+    </w:p>
+    <w:p>
+      <w:pPr>
+        <w:spacing w:after="0" w:line="276" w:lineRule="auto"/>
+        <w:rPr>
+          <w:sz w:val="28"/>
+        </w:rPr>
+      </w:pPr>
+      <w:proofErr w:type="spellStart"/>
+      <w:r>
+        <w:rPr>
+          <w:sz w:val="28"/>
+        </w:rPr>
+        <w:t>void</w:t>
+      </w:r>
+      <w:proofErr w:type="spellEnd"/>
+      <w:r>
+        <w:rPr>
+          <w:sz w:val="28"/>
+        </w:rPr>
+        <w:t xml:space="preserve"> </w:t>
+      </w:r>
+      <w:proofErr w:type="spellStart"/>
+      <w:r>
+        <w:rPr>
+          <w:sz w:val="28"/>
+        </w:rPr>
+        <w:t>cleanupAtExit</w:t>
+      </w:r>
+      <w:proofErr w:type="spellEnd"/>
+      <w:r>
+        <w:rPr>
+          <w:sz w:val="28"/>
+        </w:rPr>
+        <w:t>(</w:t>
+      </w:r>
+      <w:proofErr w:type="spellStart"/>
+      <w:r>
+        <w:rPr>
+          <w:sz w:val="28"/>
+        </w:rPr>
+        <w:t>struct</w:t>
+      </w:r>
+      <w:proofErr w:type="spellEnd"/>
+      <w:r>
+        <w:rPr>
+          <w:sz w:val="28"/>
+        </w:rPr>
+        <w:t xml:space="preserve"> </w:t>
+      </w:r>
+      <w:proofErr w:type="spellStart"/>
+      <w:r>
+        <w:rPr>
+          <w:sz w:val="28"/>
+        </w:rPr>
+        <w:t>Vector</w:t>
+      </w:r>
+      <w:proofErr w:type="spellEnd"/>
+      <w:r>
+        <w:rPr>
+          <w:sz w:val="28"/>
+        </w:rPr>
+        <w:t xml:space="preserve"> *</w:t>
+      </w:r>
+      <w:proofErr w:type="spellStart"/>
+      <w:r>
+        <w:rPr>
+          <w:sz w:val="28"/>
+        </w:rPr>
+        <w:t>vector</w:t>
+      </w:r>
+      <w:proofErr w:type="spellEnd"/>
+      <w:r>
+        <w:rPr>
+          <w:sz w:val="28"/>
+        </w:rPr>
+        <w:t>)</w:t>
+      </w:r>
+      <w:r>
+        <w:rPr>
+          <w:sz w:val="28"/>
+        </w:rPr>
+        <w:t xml:space="preserve"> – </w:t>
+      </w:r>
+      <w:r>
+        <w:rPr>
+          <w:sz w:val="28"/>
+        </w:rPr>
+        <w:t xml:space="preserve">Zwolnienie </w:t>
+      </w:r>
+      <w:r>
+        <w:rPr>
+          <w:sz w:val="28"/>
+        </w:rPr>
+        <w:t>całej</w:t>
+      </w:r>
+      <w:r>
+        <w:rPr>
+          <w:sz w:val="28"/>
+        </w:rPr>
+        <w:t xml:space="preserve"> </w:t>
+      </w:r>
+      <w:r>
+        <w:rPr>
+          <w:sz w:val="28"/>
+        </w:rPr>
+        <w:t>pamięci</w:t>
+      </w:r>
+      <w:r>
+        <w:rPr>
+          <w:sz w:val="28"/>
+        </w:rPr>
+        <w:t xml:space="preserve"> używanej przez </w:t>
+      </w:r>
+      <w:proofErr w:type="spellStart"/>
+      <w:r>
+        <w:rPr>
+          <w:sz w:val="28"/>
+        </w:rPr>
+        <w:t>vector</w:t>
+      </w:r>
+      <w:proofErr w:type="spellEnd"/>
+      <w:r>
+        <w:rPr>
+          <w:sz w:val="28"/>
+        </w:rPr>
+        <w:t>. Po wywołaniu tej funkcji należy go ponownie zainicjalizować!</w:t>
+      </w:r>
+    </w:p>
+    <w:p>
+      <w:pPr>
+        <w:spacing w:after="0" w:line="276" w:lineRule="auto"/>
+        <w:rPr>
+          <w:sz w:val="28"/>
+        </w:rPr>
+      </w:pPr>
+      <w:proofErr w:type="spellStart"/>
+      <w:r>
+        <w:rPr>
+          <w:sz w:val="28"/>
+        </w:rPr>
+        <w:t>void</w:t>
+      </w:r>
+      <w:proofErr w:type="spellEnd"/>
+      <w:r>
+        <w:rPr>
+          <w:sz w:val="28"/>
+        </w:rPr>
+        <w:t xml:space="preserve"> sort(</w:t>
+      </w:r>
+      <w:proofErr w:type="spellStart"/>
+      <w:r>
+        <w:rPr>
+          <w:sz w:val="28"/>
+        </w:rPr>
+        <w:t>struct</w:t>
+      </w:r>
+      <w:proofErr w:type="spellEnd"/>
+      <w:r>
+        <w:rPr>
+          <w:sz w:val="28"/>
+        </w:rPr>
+        <w:t xml:space="preserve"> </w:t>
+      </w:r>
+      <w:proofErr w:type="spellStart"/>
+      <w:r>
+        <w:rPr>
+          <w:sz w:val="28"/>
+        </w:rPr>
+        <w:t>Vector</w:t>
+      </w:r>
+      <w:proofErr w:type="spellEnd"/>
+      <w:r>
+        <w:rPr>
+          <w:sz w:val="28"/>
+        </w:rPr>
+        <w:t xml:space="preserve"> *</w:t>
+      </w:r>
+      <w:proofErr w:type="spellStart"/>
+      <w:r>
+        <w:rPr>
+          <w:sz w:val="28"/>
+        </w:rPr>
+        <w:t>vector</w:t>
+      </w:r>
+      <w:proofErr w:type="spellEnd"/>
+      <w:r>
+        <w:rPr>
+          <w:sz w:val="28"/>
+        </w:rPr>
+        <w:t xml:space="preserve">, </w:t>
+      </w:r>
+      <w:proofErr w:type="spellStart"/>
+      <w:r>
+        <w:rPr>
+          <w:sz w:val="28"/>
+        </w:rPr>
+        <w:t>enum</w:t>
+      </w:r>
+      <w:proofErr w:type="spellEnd"/>
+      <w:r>
+        <w:rPr>
+          <w:sz w:val="28"/>
+        </w:rPr>
+        <w:t xml:space="preserve"> </w:t>
+      </w:r>
+      <w:proofErr w:type="spellStart"/>
+      <w:r>
+        <w:rPr>
+          <w:sz w:val="28"/>
+        </w:rPr>
+        <w:t>TypSortowania</w:t>
+      </w:r>
+      <w:proofErr w:type="spellEnd"/>
+      <w:r>
+        <w:rPr>
+          <w:sz w:val="28"/>
+        </w:rPr>
+        <w:t xml:space="preserve"> </w:t>
+      </w:r>
+      <w:proofErr w:type="spellStart"/>
+      <w:r>
+        <w:rPr>
+          <w:sz w:val="28"/>
+        </w:rPr>
+        <w:t>typSortowania</w:t>
+      </w:r>
+      <w:proofErr w:type="spellEnd"/>
+      <w:r>
+        <w:rPr>
+          <w:sz w:val="28"/>
+        </w:rPr>
+        <w:t xml:space="preserve">, </w:t>
+      </w:r>
+      <w:proofErr w:type="spellStart"/>
+      <w:r>
+        <w:rPr>
+          <w:sz w:val="28"/>
+        </w:rPr>
+        <w:t>bool</w:t>
+      </w:r>
+      <w:proofErr w:type="spellEnd"/>
+      <w:r>
+        <w:rPr>
+          <w:sz w:val="28"/>
+        </w:rPr>
+        <w:t xml:space="preserve"> </w:t>
+      </w:r>
+      <w:proofErr w:type="spellStart"/>
+      <w:r>
+        <w:rPr>
+          <w:sz w:val="28"/>
+        </w:rPr>
+        <w:t>rosnaco</w:t>
+      </w:r>
+      <w:proofErr w:type="spellEnd"/>
+      <w:r>
+        <w:rPr>
+          <w:sz w:val="28"/>
+        </w:rPr>
+        <w:t>)</w:t>
+      </w:r>
+      <w:r>
+        <w:rPr>
+          <w:sz w:val="28"/>
+        </w:rPr>
+        <w:t xml:space="preserve"> – </w:t>
+      </w:r>
+      <w:r>
+        <w:rPr>
+          <w:sz w:val="28"/>
+        </w:rPr>
+        <w:t xml:space="preserve">Posortowanie </w:t>
+      </w:r>
+      <w:r>
+        <w:rPr>
+          <w:sz w:val="28"/>
+        </w:rPr>
+        <w:t>zawartości</w:t>
+      </w:r>
+      <w:r>
+        <w:rPr>
+          <w:sz w:val="28"/>
+        </w:rPr>
+        <w:t xml:space="preserve"> </w:t>
+      </w:r>
+      <w:proofErr w:type="spellStart"/>
+      <w:r>
+        <w:rPr>
+          <w:sz w:val="28"/>
+        </w:rPr>
+        <w:t>vectora</w:t>
+      </w:r>
+      <w:proofErr w:type="spellEnd"/>
+      <w:r>
+        <w:rPr>
+          <w:sz w:val="28"/>
+        </w:rPr>
+        <w:t xml:space="preserve"> </w:t>
+      </w:r>
+      <w:r>
+        <w:rPr>
+          <w:sz w:val="28"/>
+        </w:rPr>
+        <w:t>według</w:t>
+      </w:r>
+      <w:r>
+        <w:rPr>
+          <w:sz w:val="28"/>
+        </w:rPr>
+        <w:t xml:space="preserve"> </w:t>
+      </w:r>
+      <w:r>
+        <w:rPr>
+          <w:sz w:val="28"/>
+        </w:rPr>
+        <w:t>danego</w:t>
+      </w:r>
+      <w:r>
+        <w:rPr>
+          <w:sz w:val="28"/>
+        </w:rPr>
+        <w:t xml:space="preserve"> kr</w:t>
       </w:r>
       <w:bookmarkStart w:id="0" w:name="_GoBack"/>
       <w:bookmarkEnd w:id="0"/>
@@ -841,19 +4275,7 @@
         <w:rPr>
           <w:sz w:val="28"/>
         </w:rPr>
-        <w:t xml:space="preserve">. W przypadku </w:t>
-      </w:r>
-      <w:r>
-        <w:rPr>
-          <w:sz w:val="28"/>
-        </w:rPr>
-        <w:t>błędnych</w:t>
-      </w:r>
-      <w:r>
-        <w:rPr>
-          <w:sz w:val="28"/>
-        </w:rPr>
-        <w:t xml:space="preserve"> danych zwraca -1</w:t>
+        <w:t>yterium</w:t>
       </w:r>
     </w:p>
     <w:p>
@@ -867,7 +4289,6 @@
         <w:rPr>
           <w:sz w:val="40"/>
         </w:rPr>
-        <w:lastRenderedPageBreak/>
         <w:t>Testowanie:</w:t>
       </w:r>
     </w:p>
@@ -968,7 +4389,7 @@
         <w:noProof/>
         <w:color w:val="4472C4" w:themeColor="accent1"/>
       </w:rPr>
-      <w:t>2</w:t>
+      <w:t>3</w:t>
     </w:r>
     <w:r>
       <w:rPr>
@@ -1005,7 +4426,7 @@
         <w:noProof/>
         <w:color w:val="4472C4" w:themeColor="accent1"/>
       </w:rPr>
-      <w:t>2</w:t>
+      <w:t>3</w:t>
     </w:r>
     <w:r>
       <w:rPr>
@@ -1185,7 +4606,7 @@
       </w:rPr>
     </w:lvl>
   </w:abstractNum>
-  <w:abstractNum w:abstractNumId="2" w15:restartNumberingAfterBreak="0">
+  <w:abstractNum w:abstractNumId="1" w15:restartNumberingAfterBreak="0">
     <w:nsid w:val="63E91D12"/>
     <w:multiLevelType w:val="hybridMultilevel"/>
     <w:tmpl w:val="CA4C5498"/>
@@ -1298,7 +4719,7 @@
       </w:rPr>
     </w:lvl>
   </w:abstractNum>
-  <w:abstractNum w:abstractNumId="3" w15:restartNumberingAfterBreak="0">
+  <w:abstractNum w:abstractNumId="2" w15:restartNumberingAfterBreak="0">
     <w:nsid w:val="73624942"/>
     <w:multiLevelType w:val="hybridMultilevel"/>
     <w:tmpl w:val="7D442100"/>
@@ -1412,13 +4833,13 @@
     </w:lvl>
   </w:abstractNum>
   <w:num w:numId="1">
-    <w:abstractNumId w:val="3"/>
+    <w:abstractNumId w:val="2"/>
   </w:num>
   <w:num w:numId="2">
     <w:abstractNumId w:val="0"/>
   </w:num>
   <w:num w:numId="3">
-    <w:abstractNumId w:val="2"/>
+    <w:abstractNumId w:val="1"/>
   </w:num>
 </w:numbering>
 </file>

</xml_diff>